<commit_message>
Updated to reflect latest changes
git-svn-id: https://ncisvn.nci.nih.gov/svn/cacoresdk/trunk@1115 221b6c9c-8bdd-4aed-8ce9-b1cbd18b7e1b
</commit_message>
<xml_diff>
--- a/projects/docs/SDK 4.4 docs/Development/Design/SDK_4.4_ISO_Data_Type_Support_within_Web_UI_Design_Document.docx
+++ b/projects/docs/SDK 4.4 docs/Development/Design/SDK_4.4_ISO_Data_Type_Support_within_Web_UI_Design_Document.docx
@@ -1124,7 +1124,7 @@
       <w:r>
         <w:fldChar w:fldCharType="separate"/>
       </w:r>
-      <w:hyperlink w:anchor="_Toc266392103" w:history="1">
+      <w:hyperlink w:anchor="_Toc269886899" w:history="1">
         <w:r>
           <w:rPr>
             <w:rStyle w:val="Hyperlink"/>
@@ -1168,7 +1168,7 @@
             <w:noProof/>
             <w:webHidden/>
           </w:rPr>
-          <w:instrText xml:space="preserve"> PAGEREF _Toc266392103 \h </w:instrText>
+          <w:instrText xml:space="preserve"> PAGEREF _Toc269886899 \h </w:instrText>
         </w:r>
         <w:r>
           <w:rPr>
@@ -1208,7 +1208,7 @@
           <w:szCs w:val="22"/>
         </w:rPr>
       </w:pPr>
-      <w:hyperlink w:anchor="_Toc266392104" w:history="1">
+      <w:hyperlink w:anchor="_Toc269886900" w:history="1">
         <w:r>
           <w:rPr>
             <w:rStyle w:val="Hyperlink"/>
@@ -1245,7 +1245,7 @@
           <w:rPr>
             <w:webHidden/>
           </w:rPr>
-          <w:instrText xml:space="preserve"> PAGEREF _Toc266392104 \h </w:instrText>
+          <w:instrText xml:space="preserve"> PAGEREF _Toc269886900 \h </w:instrText>
         </w:r>
         <w:r>
           <w:rPr>
@@ -1281,7 +1281,7 @@
           <w:szCs w:val="22"/>
         </w:rPr>
       </w:pPr>
-      <w:hyperlink w:anchor="_Toc266392105" w:history="1">
+      <w:hyperlink w:anchor="_Toc269886901" w:history="1">
         <w:r>
           <w:rPr>
             <w:rStyle w:val="Hyperlink"/>
@@ -1318,7 +1318,7 @@
           <w:rPr>
             <w:webHidden/>
           </w:rPr>
-          <w:instrText xml:space="preserve"> PAGEREF _Toc266392105 \h </w:instrText>
+          <w:instrText xml:space="preserve"> PAGEREF _Toc269886901 \h </w:instrText>
         </w:r>
         <w:r>
           <w:rPr>
@@ -1359,7 +1359,7 @@
           <w:szCs w:val="22"/>
         </w:rPr>
       </w:pPr>
-      <w:hyperlink w:anchor="_Toc266392106" w:history="1">
+      <w:hyperlink w:anchor="_Toc269886902" w:history="1">
         <w:r>
           <w:rPr>
             <w:rStyle w:val="Hyperlink"/>
@@ -1403,7 +1403,7 @@
             <w:noProof/>
             <w:webHidden/>
           </w:rPr>
-          <w:instrText xml:space="preserve"> PAGEREF _Toc266392106 \h </w:instrText>
+          <w:instrText xml:space="preserve"> PAGEREF _Toc269886902 \h </w:instrText>
         </w:r>
         <w:r>
           <w:rPr>
@@ -1443,7 +1443,7 @@
           <w:szCs w:val="22"/>
         </w:rPr>
       </w:pPr>
-      <w:hyperlink w:anchor="_Toc266392107" w:history="1">
+      <w:hyperlink w:anchor="_Toc269886903" w:history="1">
         <w:r>
           <w:rPr>
             <w:rStyle w:val="Hyperlink"/>
@@ -1480,7 +1480,7 @@
           <w:rPr>
             <w:webHidden/>
           </w:rPr>
-          <w:instrText xml:space="preserve"> PAGEREF _Toc266392107 \h </w:instrText>
+          <w:instrText xml:space="preserve"> PAGEREF _Toc269886903 \h </w:instrText>
         </w:r>
         <w:r>
           <w:rPr>
@@ -1521,7 +1521,7 @@
           <w:szCs w:val="22"/>
         </w:rPr>
       </w:pPr>
-      <w:hyperlink w:anchor="_Toc266392108" w:history="1">
+      <w:hyperlink w:anchor="_Toc269886904" w:history="1">
         <w:r>
           <w:rPr>
             <w:rStyle w:val="Hyperlink"/>
@@ -1564,7 +1564,7 @@
             <w:noProof/>
             <w:webHidden/>
           </w:rPr>
-          <w:instrText xml:space="preserve"> PAGEREF _Toc266392108 \h </w:instrText>
+          <w:instrText xml:space="preserve"> PAGEREF _Toc269886904 \h </w:instrText>
         </w:r>
         <w:r>
           <w:rPr>
@@ -1609,7 +1609,7 @@
           <w:szCs w:val="22"/>
         </w:rPr>
       </w:pPr>
-      <w:hyperlink w:anchor="_Toc266392109" w:history="1">
+      <w:hyperlink w:anchor="_Toc269886905" w:history="1">
         <w:r>
           <w:rPr>
             <w:rStyle w:val="Hyperlink"/>
@@ -1652,7 +1652,7 @@
             <w:noProof/>
             <w:webHidden/>
           </w:rPr>
-          <w:instrText xml:space="preserve"> PAGEREF _Toc266392109 \h </w:instrText>
+          <w:instrText xml:space="preserve"> PAGEREF _Toc269886905 \h </w:instrText>
         </w:r>
         <w:r>
           <w:rPr>
@@ -1692,7 +1692,7 @@
           <w:szCs w:val="22"/>
         </w:rPr>
       </w:pPr>
-      <w:hyperlink w:anchor="_Toc266392110" w:history="1">
+      <w:hyperlink w:anchor="_Toc269886906" w:history="1">
         <w:r>
           <w:rPr>
             <w:rStyle w:val="Hyperlink"/>
@@ -1729,7 +1729,7 @@
           <w:rPr>
             <w:webHidden/>
           </w:rPr>
-          <w:instrText xml:space="preserve"> PAGEREF _Toc266392110 \h </w:instrText>
+          <w:instrText xml:space="preserve"> PAGEREF _Toc269886906 \h </w:instrText>
         </w:r>
         <w:r>
           <w:rPr>
@@ -1765,7 +1765,7 @@
           <w:szCs w:val="22"/>
         </w:rPr>
       </w:pPr>
-      <w:hyperlink w:anchor="_Toc266392111" w:history="1">
+      <w:hyperlink w:anchor="_Toc269886907" w:history="1">
         <w:r>
           <w:rPr>
             <w:rStyle w:val="Hyperlink"/>
@@ -1802,7 +1802,7 @@
           <w:rPr>
             <w:webHidden/>
           </w:rPr>
-          <w:instrText xml:space="preserve"> PAGEREF _Toc266392111 \h </w:instrText>
+          <w:instrText xml:space="preserve"> PAGEREF _Toc269886907 \h </w:instrText>
         </w:r>
         <w:r>
           <w:rPr>
@@ -1838,7 +1838,7 @@
           <w:szCs w:val="22"/>
         </w:rPr>
       </w:pPr>
-      <w:hyperlink w:anchor="_Toc266392112" w:history="1">
+      <w:hyperlink w:anchor="_Toc269886908" w:history="1">
         <w:r>
           <w:rPr>
             <w:rStyle w:val="Hyperlink"/>
@@ -1875,7 +1875,7 @@
           <w:rPr>
             <w:webHidden/>
           </w:rPr>
-          <w:instrText xml:space="preserve"> PAGEREF _Toc266392112 \h </w:instrText>
+          <w:instrText xml:space="preserve"> PAGEREF _Toc269886908 \h </w:instrText>
         </w:r>
         <w:r>
           <w:rPr>
@@ -1911,7 +1911,7 @@
           <w:szCs w:val="22"/>
         </w:rPr>
       </w:pPr>
-      <w:hyperlink w:anchor="_Toc266392113" w:history="1">
+      <w:hyperlink w:anchor="_Toc269886909" w:history="1">
         <w:r>
           <w:rPr>
             <w:rStyle w:val="Hyperlink"/>
@@ -1948,7 +1948,7 @@
           <w:rPr>
             <w:webHidden/>
           </w:rPr>
-          <w:instrText xml:space="preserve"> PAGEREF _Toc266392113 \h </w:instrText>
+          <w:instrText xml:space="preserve"> PAGEREF _Toc269886909 \h </w:instrText>
         </w:r>
         <w:r>
           <w:rPr>
@@ -1984,7 +1984,7 @@
           <w:szCs w:val="22"/>
         </w:rPr>
       </w:pPr>
-      <w:hyperlink w:anchor="_Toc266392114" w:history="1">
+      <w:hyperlink w:anchor="_Toc269886910" w:history="1">
         <w:r>
           <w:rPr>
             <w:rStyle w:val="Hyperlink"/>
@@ -2021,7 +2021,7 @@
           <w:rPr>
             <w:webHidden/>
           </w:rPr>
-          <w:instrText xml:space="preserve"> PAGEREF _Toc266392114 \h </w:instrText>
+          <w:instrText xml:space="preserve"> PAGEREF _Toc269886910 \h </w:instrText>
         </w:r>
         <w:r>
           <w:rPr>
@@ -2062,7 +2062,7 @@
           <w:szCs w:val="22"/>
         </w:rPr>
       </w:pPr>
-      <w:hyperlink w:anchor="_Toc266392115" w:history="1">
+      <w:hyperlink w:anchor="_Toc269886911" w:history="1">
         <w:r>
           <w:rPr>
             <w:rStyle w:val="Hyperlink"/>
@@ -2106,7 +2106,7 @@
             <w:noProof/>
             <w:webHidden/>
           </w:rPr>
-          <w:instrText xml:space="preserve"> PAGEREF _Toc266392115 \h </w:instrText>
+          <w:instrText xml:space="preserve"> PAGEREF _Toc269886911 \h </w:instrText>
         </w:r>
         <w:r>
           <w:rPr>
@@ -2146,7 +2146,7 @@
           <w:szCs w:val="22"/>
         </w:rPr>
       </w:pPr>
-      <w:hyperlink w:anchor="_Toc266392116" w:history="1">
+      <w:hyperlink w:anchor="_Toc269886912" w:history="1">
         <w:r>
           <w:rPr>
             <w:rStyle w:val="Hyperlink"/>
@@ -2183,7 +2183,7 @@
           <w:rPr>
             <w:webHidden/>
           </w:rPr>
-          <w:instrText xml:space="preserve"> PAGEREF _Toc266392116 \h </w:instrText>
+          <w:instrText xml:space="preserve"> PAGEREF _Toc269886912 \h </w:instrText>
         </w:r>
         <w:r>
           <w:rPr>
@@ -2224,7 +2224,7 @@
           <w:szCs w:val="22"/>
         </w:rPr>
       </w:pPr>
-      <w:hyperlink w:anchor="_Toc266392117" w:history="1">
+      <w:hyperlink w:anchor="_Toc269886913" w:history="1">
         <w:r>
           <w:rPr>
             <w:rStyle w:val="Hyperlink"/>
@@ -2267,7 +2267,7 @@
             <w:noProof/>
             <w:webHidden/>
           </w:rPr>
-          <w:instrText xml:space="preserve"> PAGEREF _Toc266392117 \h </w:instrText>
+          <w:instrText xml:space="preserve"> PAGEREF _Toc269886913 \h </w:instrText>
         </w:r>
         <w:r>
           <w:rPr>
@@ -2307,7 +2307,7 @@
           <w:szCs w:val="22"/>
         </w:rPr>
       </w:pPr>
-      <w:hyperlink w:anchor="_Toc266392118" w:history="1">
+      <w:hyperlink w:anchor="_Toc269886914" w:history="1">
         <w:r>
           <w:rPr>
             <w:rStyle w:val="Hyperlink"/>
@@ -2344,7 +2344,7 @@
           <w:rPr>
             <w:webHidden/>
           </w:rPr>
-          <w:instrText xml:space="preserve"> PAGEREF _Toc266392118 \h </w:instrText>
+          <w:instrText xml:space="preserve"> PAGEREF _Toc269886914 \h </w:instrText>
         </w:r>
         <w:r>
           <w:rPr>
@@ -2385,7 +2385,7 @@
           <w:szCs w:val="22"/>
         </w:rPr>
       </w:pPr>
-      <w:hyperlink w:anchor="_Toc266392119" w:history="1">
+      <w:hyperlink w:anchor="_Toc269886915" w:history="1">
         <w:r>
           <w:rPr>
             <w:rStyle w:val="Hyperlink"/>
@@ -2428,7 +2428,7 @@
             <w:noProof/>
             <w:webHidden/>
           </w:rPr>
-          <w:instrText xml:space="preserve"> PAGEREF _Toc266392119 \h </w:instrText>
+          <w:instrText xml:space="preserve"> PAGEREF _Toc269886915 \h </w:instrText>
         </w:r>
         <w:r>
           <w:rPr>
@@ -2468,7 +2468,7 @@
           <w:szCs w:val="22"/>
         </w:rPr>
       </w:pPr>
-      <w:hyperlink w:anchor="_Toc266392120" w:history="1">
+      <w:hyperlink w:anchor="_Toc269886916" w:history="1">
         <w:r>
           <w:rPr>
             <w:rStyle w:val="Hyperlink"/>
@@ -2505,7 +2505,7 @@
           <w:rPr>
             <w:webHidden/>
           </w:rPr>
-          <w:instrText xml:space="preserve"> PAGEREF _Toc266392120 \h </w:instrText>
+          <w:instrText xml:space="preserve"> PAGEREF _Toc269886916 \h </w:instrText>
         </w:r>
         <w:r>
           <w:rPr>
@@ -2546,7 +2546,7 @@
           <w:szCs w:val="22"/>
         </w:rPr>
       </w:pPr>
-      <w:hyperlink w:anchor="_Toc266392121" w:history="1">
+      <w:hyperlink w:anchor="_Toc269886917" w:history="1">
         <w:r>
           <w:rPr>
             <w:rStyle w:val="Hyperlink"/>
@@ -2589,7 +2589,7 @@
             <w:noProof/>
             <w:webHidden/>
           </w:rPr>
-          <w:instrText xml:space="preserve"> PAGEREF _Toc266392121 \h </w:instrText>
+          <w:instrText xml:space="preserve"> PAGEREF _Toc269886917 \h </w:instrText>
         </w:r>
         <w:r>
           <w:rPr>
@@ -2634,7 +2634,7 @@
           <w:szCs w:val="22"/>
         </w:rPr>
       </w:pPr>
-      <w:hyperlink w:anchor="_Toc266392122" w:history="1">
+      <w:hyperlink w:anchor="_Toc269886918" w:history="1">
         <w:r>
           <w:rPr>
             <w:rStyle w:val="Hyperlink"/>
@@ -2677,7 +2677,7 @@
             <w:noProof/>
             <w:webHidden/>
           </w:rPr>
-          <w:instrText xml:space="preserve"> PAGEREF _Toc266392122 \h </w:instrText>
+          <w:instrText xml:space="preserve"> PAGEREF _Toc269886918 \h </w:instrText>
         </w:r>
         <w:r>
           <w:rPr>
@@ -2717,7 +2717,7 @@
           <w:szCs w:val="22"/>
         </w:rPr>
       </w:pPr>
-      <w:hyperlink w:anchor="_Toc266392123" w:history="1">
+      <w:hyperlink w:anchor="_Toc269886919" w:history="1">
         <w:r>
           <w:rPr>
             <w:rStyle w:val="Hyperlink"/>
@@ -2754,7 +2754,7 @@
           <w:rPr>
             <w:webHidden/>
           </w:rPr>
-          <w:instrText xml:space="preserve"> PAGEREF _Toc266392123 \h </w:instrText>
+          <w:instrText xml:space="preserve"> PAGEREF _Toc269886919 \h </w:instrText>
         </w:r>
         <w:r>
           <w:rPr>
@@ -2795,7 +2795,7 @@
           <w:szCs w:val="22"/>
         </w:rPr>
       </w:pPr>
-      <w:hyperlink w:anchor="_Toc266392124" w:history="1">
+      <w:hyperlink w:anchor="_Toc269886920" w:history="1">
         <w:r>
           <w:rPr>
             <w:rStyle w:val="Hyperlink"/>
@@ -2838,7 +2838,7 @@
             <w:noProof/>
             <w:webHidden/>
           </w:rPr>
-          <w:instrText xml:space="preserve"> PAGEREF _Toc266392124 \h </w:instrText>
+          <w:instrText xml:space="preserve"> PAGEREF _Toc269886920 \h </w:instrText>
         </w:r>
         <w:r>
           <w:rPr>
@@ -2883,7 +2883,7 @@
           <w:szCs w:val="22"/>
         </w:rPr>
       </w:pPr>
-      <w:hyperlink w:anchor="_Toc266392125" w:history="1">
+      <w:hyperlink w:anchor="_Toc269886921" w:history="1">
         <w:r>
           <w:rPr>
             <w:rStyle w:val="Hyperlink"/>
@@ -2926,7 +2926,7 @@
             <w:noProof/>
             <w:webHidden/>
           </w:rPr>
-          <w:instrText xml:space="preserve"> PAGEREF _Toc266392125 \h </w:instrText>
+          <w:instrText xml:space="preserve"> PAGEREF _Toc269886921 \h </w:instrText>
         </w:r>
         <w:r>
           <w:rPr>
@@ -2971,7 +2971,7 @@
           <w:szCs w:val="22"/>
         </w:rPr>
       </w:pPr>
-      <w:hyperlink w:anchor="_Toc266392126" w:history="1">
+      <w:hyperlink w:anchor="_Toc269886922" w:history="1">
         <w:r>
           <w:rPr>
             <w:rStyle w:val="Hyperlink"/>
@@ -2993,7 +2993,7 @@
             <w:rStyle w:val="Hyperlink"/>
             <w:noProof/>
           </w:rPr>
-          <w:t>Iso21090DataTypeHtmlUtils Component</w:t>
+          <w:t>HtmlUtils Component</w:t>
         </w:r>
         <w:r>
           <w:rPr>
@@ -3014,7 +3014,7 @@
             <w:noProof/>
             <w:webHidden/>
           </w:rPr>
-          <w:instrText xml:space="preserve"> PAGEREF _Toc266392126 \h </w:instrText>
+          <w:instrText xml:space="preserve"> PAGEREF _Toc269886922 \h </w:instrText>
         </w:r>
         <w:r>
           <w:rPr>
@@ -3054,7 +3054,7 @@
           <w:szCs w:val="22"/>
         </w:rPr>
       </w:pPr>
-      <w:hyperlink w:anchor="_Toc266392127" w:history="1">
+      <w:hyperlink w:anchor="_Toc269886923" w:history="1">
         <w:r>
           <w:rPr>
             <w:rStyle w:val="Hyperlink"/>
@@ -3091,7 +3091,7 @@
           <w:rPr>
             <w:webHidden/>
           </w:rPr>
-          <w:instrText xml:space="preserve"> PAGEREF _Toc266392127 \h </w:instrText>
+          <w:instrText xml:space="preserve"> PAGEREF _Toc269886923 \h </w:instrText>
         </w:r>
         <w:r>
           <w:rPr>
@@ -3108,7 +3108,7 @@
           <w:rPr>
             <w:webHidden/>
           </w:rPr>
-          <w:t>15</w:t>
+          <w:t>16</w:t>
         </w:r>
         <w:r>
           <w:rPr>
@@ -3132,7 +3132,7 @@
           <w:szCs w:val="22"/>
         </w:rPr>
       </w:pPr>
-      <w:hyperlink w:anchor="_Toc266392128" w:history="1">
+      <w:hyperlink w:anchor="_Toc269886924" w:history="1">
         <w:r>
           <w:rPr>
             <w:rStyle w:val="Hyperlink"/>
@@ -3175,7 +3175,7 @@
             <w:noProof/>
             <w:webHidden/>
           </w:rPr>
-          <w:instrText xml:space="preserve"> PAGEREF _Toc266392128 \h </w:instrText>
+          <w:instrText xml:space="preserve"> PAGEREF _Toc269886924 \h </w:instrText>
         </w:r>
         <w:r>
           <w:rPr>
@@ -3215,7 +3215,7 @@
           <w:szCs w:val="22"/>
         </w:rPr>
       </w:pPr>
-      <w:hyperlink w:anchor="_Toc266392129" w:history="1">
+      <w:hyperlink w:anchor="_Toc269886925" w:history="1">
         <w:r>
           <w:rPr>
             <w:rStyle w:val="Hyperlink"/>
@@ -3252,7 +3252,7 @@
           <w:rPr>
             <w:webHidden/>
           </w:rPr>
-          <w:instrText xml:space="preserve"> PAGEREF _Toc266392129 \h </w:instrText>
+          <w:instrText xml:space="preserve"> PAGEREF _Toc269886925 \h </w:instrText>
         </w:r>
         <w:r>
           <w:rPr>
@@ -3269,10 +3269,98 @@
           <w:rPr>
             <w:webHidden/>
           </w:rPr>
-          <w:t>16</w:t>
-        </w:r>
-        <w:r>
-          <w:rPr>
+          <w:t>17</w:t>
+        </w:r>
+        <w:r>
+          <w:rPr>
+            <w:webHidden/>
+          </w:rPr>
+          <w:fldChar w:fldCharType="end"/>
+        </w:r>
+      </w:hyperlink>
+    </w:p>
+    <w:p>
+      <w:pPr>
+        <w:pStyle w:val="TOC3"/>
+        <w:tabs>
+          <w:tab w:val="left" w:pos="1200"/>
+          <w:tab w:val="right" w:pos="9350"/>
+        </w:tabs>
+        <w:rPr>
+          <w:rFonts w:asciiTheme="minorHAnsi" w:eastAsiaTheme="minorEastAsia" w:hAnsiTheme="minorHAnsi" w:cstheme="minorBidi"/>
+          <w:noProof/>
+          <w:sz w:val="22"/>
+          <w:szCs w:val="22"/>
+        </w:rPr>
+      </w:pPr>
+      <w:hyperlink w:anchor="_Toc269886926" w:history="1">
+        <w:r>
+          <w:rPr>
+            <w:rStyle w:val="Hyperlink"/>
+            <w:noProof/>
+          </w:rPr>
+          <w:t>3.6.1</w:t>
+        </w:r>
+        <w:r>
+          <w:rPr>
+            <w:rFonts w:asciiTheme="minorHAnsi" w:eastAsiaTheme="minorEastAsia" w:hAnsiTheme="minorHAnsi" w:cstheme="minorBidi"/>
+            <w:noProof/>
+            <w:sz w:val="22"/>
+            <w:szCs w:val="22"/>
+          </w:rPr>
+          <w:tab/>
+        </w:r>
+        <w:r>
+          <w:rPr>
+            <w:rStyle w:val="Hyperlink"/>
+            <w:noProof/>
+          </w:rPr>
+          <w:t>Result.java Component</w:t>
+        </w:r>
+        <w:r>
+          <w:rPr>
+            <w:noProof/>
+            <w:webHidden/>
+          </w:rPr>
+          <w:tab/>
+        </w:r>
+        <w:r>
+          <w:rPr>
+            <w:noProof/>
+            <w:webHidden/>
+          </w:rPr>
+          <w:fldChar w:fldCharType="begin"/>
+        </w:r>
+        <w:r>
+          <w:rPr>
+            <w:noProof/>
+            <w:webHidden/>
+          </w:rPr>
+          <w:instrText xml:space="preserve"> PAGEREF _Toc269886926 \h </w:instrText>
+        </w:r>
+        <w:r>
+          <w:rPr>
+            <w:noProof/>
+            <w:webHidden/>
+          </w:rPr>
+        </w:r>
+        <w:r>
+          <w:rPr>
+            <w:noProof/>
+            <w:webHidden/>
+          </w:rPr>
+          <w:fldChar w:fldCharType="separate"/>
+        </w:r>
+        <w:r>
+          <w:rPr>
+            <w:noProof/>
+            <w:webHidden/>
+          </w:rPr>
+          <w:t>17</w:t>
+        </w:r>
+        <w:r>
+          <w:rPr>
+            <w:noProof/>
             <w:webHidden/>
           </w:rPr>
           <w:fldChar w:fldCharType="end"/>
@@ -3288,7 +3376,7 @@
           <w:szCs w:val="22"/>
         </w:rPr>
       </w:pPr>
-      <w:hyperlink w:anchor="_Toc266392130" w:history="1">
+      <w:hyperlink w:anchor="_Toc269886927" w:history="1">
         <w:r>
           <w:rPr>
             <w:rStyle w:val="Hyperlink"/>
@@ -3325,7 +3413,7 @@
           <w:rPr>
             <w:webHidden/>
           </w:rPr>
-          <w:instrText xml:space="preserve"> PAGEREF _Toc266392130 \h </w:instrText>
+          <w:instrText xml:space="preserve"> PAGEREF _Toc269886927 \h </w:instrText>
         </w:r>
         <w:r>
           <w:rPr>
@@ -3342,7 +3430,7 @@
           <w:rPr>
             <w:webHidden/>
           </w:rPr>
-          <w:t>17</w:t>
+          <w:t>18</w:t>
         </w:r>
         <w:r>
           <w:rPr>
@@ -3366,7 +3454,7 @@
           <w:szCs w:val="22"/>
         </w:rPr>
       </w:pPr>
-      <w:hyperlink w:anchor="_Toc266392131" w:history="1">
+      <w:hyperlink w:anchor="_Toc269886928" w:history="1">
         <w:r>
           <w:rPr>
             <w:rStyle w:val="Hyperlink"/>
@@ -3410,7 +3498,7 @@
             <w:noProof/>
             <w:webHidden/>
           </w:rPr>
-          <w:instrText xml:space="preserve"> PAGEREF _Toc266392131 \h </w:instrText>
+          <w:instrText xml:space="preserve"> PAGEREF _Toc269886928 \h </w:instrText>
         </w:r>
         <w:r>
           <w:rPr>
@@ -3430,7 +3518,7 @@
             <w:noProof/>
             <w:webHidden/>
           </w:rPr>
-          <w:t>18</w:t>
+          <w:t>19</w:t>
         </w:r>
         <w:r>
           <w:rPr>
@@ -3450,7 +3538,7 @@
           <w:szCs w:val="22"/>
         </w:rPr>
       </w:pPr>
-      <w:hyperlink w:anchor="_Toc266392132" w:history="1">
+      <w:hyperlink w:anchor="_Toc269886929" w:history="1">
         <w:r>
           <w:rPr>
             <w:rStyle w:val="Hyperlink"/>
@@ -3487,7 +3575,7 @@
           <w:rPr>
             <w:webHidden/>
           </w:rPr>
-          <w:instrText xml:space="preserve"> PAGEREF _Toc266392132 \h </w:instrText>
+          <w:instrText xml:space="preserve"> PAGEREF _Toc269886929 \h </w:instrText>
         </w:r>
         <w:r>
           <w:rPr>
@@ -3504,7 +3592,7 @@
           <w:rPr>
             <w:webHidden/>
           </w:rPr>
-          <w:t>18</w:t>
+          <w:t>19</w:t>
         </w:r>
         <w:r>
           <w:rPr>
@@ -3523,7 +3611,7 @@
           <w:szCs w:val="22"/>
         </w:rPr>
       </w:pPr>
-      <w:hyperlink w:anchor="_Toc266392133" w:history="1">
+      <w:hyperlink w:anchor="_Toc269886930" w:history="1">
         <w:r>
           <w:rPr>
             <w:rStyle w:val="Hyperlink"/>
@@ -3560,7 +3648,7 @@
           <w:rPr>
             <w:webHidden/>
           </w:rPr>
-          <w:instrText xml:space="preserve"> PAGEREF _Toc266392133 \h </w:instrText>
+          <w:instrText xml:space="preserve"> PAGEREF _Toc269886930 \h </w:instrText>
         </w:r>
         <w:r>
           <w:rPr>
@@ -3577,7 +3665,7 @@
           <w:rPr>
             <w:webHidden/>
           </w:rPr>
-          <w:t>18</w:t>
+          <w:t>19</w:t>
         </w:r>
         <w:r>
           <w:rPr>
@@ -3605,7 +3693,7 @@
       <w:bookmarkStart w:id="10" w:name="_Toc456598586"/>
       <w:bookmarkStart w:id="11" w:name="_Toc456600917"/>
       <w:bookmarkStart w:id="12" w:name="_Toc133636880"/>
-      <w:bookmarkStart w:id="13" w:name="_Toc266392103"/>
+      <w:bookmarkStart w:id="13" w:name="_Toc269886899"/>
       <w:r>
         <w:t>Introduction</w:t>
       </w:r>
@@ -3707,7 +3795,7 @@
         <w:pStyle w:val="Heading2"/>
       </w:pPr>
       <w:bookmarkStart w:id="14" w:name="_Toc133636883"/>
-      <w:bookmarkStart w:id="15" w:name="_Toc266392104"/>
+      <w:bookmarkStart w:id="15" w:name="_Toc269886900"/>
       <w:r>
         <w:t>Problem Scenario</w:t>
       </w:r>
@@ -3881,7 +3969,7 @@
       <w:pPr>
         <w:pStyle w:val="Heading2"/>
       </w:pPr>
-      <w:bookmarkStart w:id="16" w:name="_Toc266392105"/>
+      <w:bookmarkStart w:id="16" w:name="_Toc269886901"/>
       <w:r>
         <w:t>Scope</w:t>
       </w:r>
@@ -3902,7 +3990,7 @@
       <w:pPr>
         <w:pStyle w:val="Heading1"/>
       </w:pPr>
-      <w:bookmarkStart w:id="17" w:name="_Toc266392106"/>
+      <w:bookmarkStart w:id="17" w:name="_Toc269886902"/>
       <w:r>
         <w:lastRenderedPageBreak/>
         <w:t>Requirement Analysis</w:t>
@@ -3948,7 +4036,7 @@
         <w:pStyle w:val="Heading2"/>
       </w:pPr>
       <w:bookmarkStart w:id="18" w:name="_Toc133636884"/>
-      <w:bookmarkStart w:id="19" w:name="_Toc266392107"/>
+      <w:bookmarkStart w:id="19" w:name="_Toc269886903"/>
       <w:r>
         <w:t>Requirements</w:t>
       </w:r>
@@ -3959,7 +4047,7 @@
       <w:pPr>
         <w:pStyle w:val="Heading3"/>
       </w:pPr>
-      <w:bookmarkStart w:id="20" w:name="_Toc266392108"/>
+      <w:bookmarkStart w:id="20" w:name="_Toc269886904"/>
       <w:r>
         <w:t xml:space="preserve">Business </w:t>
       </w:r>
@@ -4066,11 +4154,13 @@
         <w:ind w:left="720"/>
       </w:pPr>
       <w:r>
-        <w:t xml:space="preserve">This is a system requirement that needs to ensure, for instance, that if a Null Flavor value is selected for a given ISO data type, none of the other related input fields for the given ISO data </w:t>
-      </w:r>
-      <w:r>
-        <w:lastRenderedPageBreak/>
-        <w:t>type should be enabled for input.</w:t>
+        <w:t xml:space="preserve">This is a system requirement that needs to ensure, for instance, </w:t>
+      </w:r>
+      <w:r>
+        <w:t>that email input fields only contain valid email entries</w:t>
+      </w:r>
+      <w:r>
+        <w:t>.</w:t>
       </w:r>
     </w:p>
     <w:p>
@@ -4088,6 +4178,7 @@
         <w:rPr>
           <w:b/>
         </w:rPr>
+        <w:lastRenderedPageBreak/>
         <w:t>Provide means to view ISO data type attributes on the web application search Results page</w:t>
       </w:r>
     </w:p>
@@ -4120,7 +4211,7 @@
       <w:pPr>
         <w:pStyle w:val="Heading3"/>
       </w:pPr>
-      <w:bookmarkStart w:id="21" w:name="_Toc266392109"/>
+      <w:bookmarkStart w:id="21" w:name="_Toc269886905"/>
       <w:r>
         <w:t>Technical Requirements</w:t>
       </w:r>
@@ -4300,7 +4391,7 @@
       <w:pPr>
         <w:pStyle w:val="Heading2"/>
       </w:pPr>
-      <w:bookmarkStart w:id="22" w:name="_Toc266392110"/>
+      <w:bookmarkStart w:id="22" w:name="_Toc269886906"/>
       <w:r>
         <w:t>Use Cases</w:t>
       </w:r>
@@ -4342,7 +4433,7 @@
       <w:pPr>
         <w:pStyle w:val="Heading2"/>
       </w:pPr>
-      <w:bookmarkStart w:id="23" w:name="_Toc266392111"/>
+      <w:bookmarkStart w:id="23" w:name="_Toc269886907"/>
       <w:r>
         <w:t>Assumptions</w:t>
       </w:r>
@@ -4383,7 +4474,7 @@
       <w:pPr>
         <w:pStyle w:val="Heading2"/>
       </w:pPr>
-      <w:bookmarkStart w:id="24" w:name="_Toc266392112"/>
+      <w:bookmarkStart w:id="24" w:name="_Toc269886908"/>
       <w:r>
         <w:t>Dependencies</w:t>
       </w:r>
@@ -4408,7 +4499,7 @@
       <w:pPr>
         <w:pStyle w:val="Heading2"/>
       </w:pPr>
-      <w:bookmarkStart w:id="25" w:name="_Toc266392113"/>
+      <w:bookmarkStart w:id="25" w:name="_Toc269886909"/>
       <w:r>
         <w:t>Known Issues or Future Considerations</w:t>
       </w:r>
@@ -4433,12 +4524,12 @@
       <w:pPr>
         <w:pStyle w:val="Heading2"/>
       </w:pPr>
-      <w:bookmarkStart w:id="26" w:name="_Toc266392114"/>
-      <w:bookmarkStart w:id="27" w:name="_Toc133636888"/>
+      <w:bookmarkStart w:id="26" w:name="_Toc133636888"/>
+      <w:bookmarkStart w:id="27" w:name="_Toc269886910"/>
       <w:r>
         <w:t>Technical Environment</w:t>
       </w:r>
-      <w:bookmarkEnd w:id="26"/>
+      <w:bookmarkEnd w:id="27"/>
     </w:p>
     <w:p>
       <w:pPr>
@@ -4582,7 +4673,7 @@
       <w:r>
         <w:br w:type="page"/>
       </w:r>
-      <w:bookmarkStart w:id="28" w:name="_Toc266392115"/>
+      <w:bookmarkStart w:id="28" w:name="_Toc269886911"/>
       <w:r>
         <w:lastRenderedPageBreak/>
         <w:t>Detail Design</w:t>
@@ -4602,8 +4693,8 @@
         <w:pStyle w:val="Heading2"/>
       </w:pPr>
       <w:bookmarkStart w:id="29" w:name="_Toc205835330"/>
-      <w:bookmarkStart w:id="30" w:name="_Toc266392116"/>
-      <w:bookmarkEnd w:id="27"/>
+      <w:bookmarkStart w:id="30" w:name="_Toc269886912"/>
+      <w:bookmarkEnd w:id="26"/>
       <w:r>
         <w:t>Overview</w:t>
       </w:r>
@@ -4614,7 +4705,7 @@
       <w:pPr>
         <w:pStyle w:val="Heading3"/>
       </w:pPr>
-      <w:bookmarkStart w:id="31" w:name="_Toc266392117"/>
+      <w:bookmarkStart w:id="31" w:name="_Toc269886913"/>
       <w:r>
         <w:t>Web Application UI Search Workflow</w:t>
       </w:r>
@@ -4865,7 +4956,7 @@
         <w:pStyle w:val="Heading2"/>
       </w:pPr>
       <w:bookmarkStart w:id="32" w:name="_Toc205835333"/>
-      <w:bookmarkStart w:id="33" w:name="_Toc266392118"/>
+      <w:bookmarkStart w:id="33" w:name="_Toc269886914"/>
       <w:r>
         <w:t>Workflow</w:t>
       </w:r>
@@ -4879,7 +4970,7 @@
       <w:pPr>
         <w:pStyle w:val="Heading3"/>
       </w:pPr>
-      <w:bookmarkStart w:id="34" w:name="_Toc266392119"/>
+      <w:bookmarkStart w:id="34" w:name="_Toc269886915"/>
       <w:r>
         <w:t xml:space="preserve">Workflow Diagram Highlighting Components and </w:t>
       </w:r>
@@ -5026,7 +5117,7 @@
       <w:pPr>
         <w:pStyle w:val="Heading2"/>
       </w:pPr>
-      <w:bookmarkStart w:id="35" w:name="_Toc266392120"/>
+      <w:bookmarkStart w:id="35" w:name="_Toc269886916"/>
       <w:r>
         <w:lastRenderedPageBreak/>
         <w:t>Code Generation Component Changes</w:t>
@@ -5127,7 +5218,7 @@
       <w:pPr>
         <w:pStyle w:val="Heading3"/>
       </w:pPr>
-      <w:bookmarkStart w:id="36" w:name="_Toc266392121"/>
+      <w:bookmarkStart w:id="36" w:name="_Toc269886917"/>
       <w:r>
         <w:t>Build-reconfigure Script Changes</w:t>
       </w:r>
@@ -5145,7 +5236,7 @@
       <w:pPr>
         <w:pStyle w:val="Heading3"/>
       </w:pPr>
-      <w:bookmarkStart w:id="37" w:name="_Toc266392122"/>
+      <w:bookmarkStart w:id="37" w:name="_Toc269886918"/>
       <w:r>
         <w:t>caCORE Workbench Code Settings Tab Changes</w:t>
       </w:r>
@@ -5169,7 +5260,7 @@
       <w:pPr>
         <w:pStyle w:val="Heading2"/>
       </w:pPr>
-      <w:bookmarkStart w:id="38" w:name="_Toc266392123"/>
+      <w:bookmarkStart w:id="38" w:name="_Toc269886919"/>
       <w:r>
         <w:t>Criteria Action</w:t>
       </w:r>
@@ -6452,7 +6543,7 @@
         </w:numPr>
       </w:pPr>
       <w:r>
-        <w:t>Iso21090DataTypeHtmlUtils</w:t>
+        <w:t>HtmlUtils</w:t>
       </w:r>
       <w:r>
         <w:t>.java</w:t>
@@ -6470,7 +6561,7 @@
       <w:pPr>
         <w:pStyle w:val="Heading3"/>
       </w:pPr>
-      <w:bookmarkStart w:id="41" w:name="_Toc266392124"/>
+      <w:bookmarkStart w:id="41" w:name="_Toc269886920"/>
       <w:r>
         <w:t>Criteria JSP Component</w:t>
       </w:r>
@@ -6501,14 +6592,20 @@
         <w:pStyle w:val="SDKBodyText"/>
       </w:pPr>
       <w:r>
-        <w:t>The Criteria JSP component is responsible for coordinating the Search Criteria HTML generation process.  It will need to be modified to be able to recognize and generate HTML input fields for each ISO data type.  It will accomplish this task by calling a new helper class, Iso21090DataTypeHtmlUtils, which is responsible for actually generating the HTML corresponding to a given ISO data type.</w:t>
+        <w:t xml:space="preserve">The Criteria JSP component is responsible for coordinating the Search Criteria HTML generation process.  It will need to be modified to be able to recognize and generate HTML input fields for each ISO data type.  It will accomplish this task by calling a new helper class, </w:t>
+      </w:r>
+      <w:r>
+        <w:t>HtmlUtils</w:t>
+      </w:r>
+      <w:r>
+        <w:t>, which is responsible for actually generating the HTML corresponding to a given ISO data type.</w:t>
       </w:r>
     </w:p>
     <w:p>
       <w:pPr>
         <w:pStyle w:val="Heading3"/>
       </w:pPr>
-      <w:bookmarkStart w:id="42" w:name="_Toc266392125"/>
+      <w:bookmarkStart w:id="42" w:name="_Toc269886921"/>
       <w:r>
         <w:t>ClassCache Component</w:t>
       </w:r>
@@ -6588,9 +6685,9 @@
       <w:pPr>
         <w:pStyle w:val="Heading3"/>
       </w:pPr>
-      <w:bookmarkStart w:id="43" w:name="_Toc266392126"/>
-      <w:r>
-        <w:t>Iso21090DataTypeHtmlUtils</w:t>
+      <w:bookmarkStart w:id="43" w:name="_Toc269886922"/>
+      <w:r>
+        <w:t>HtmlUtils</w:t>
       </w:r>
       <w:r>
         <w:t xml:space="preserve"> Component</w:t>
@@ -6620,7 +6717,19 @@
         <w:rPr>
           <w:b/>
         </w:rPr>
-        <w:t>Create helper class, Iso21090DataTypeHtmlUtils, which is responsible for generating Search Criteria HTML for each ISO data type</w:t>
+        <w:t xml:space="preserve">Create helper class, </w:t>
+      </w:r>
+      <w:r>
+        <w:rPr>
+          <w:b/>
+        </w:rPr>
+        <w:t>HtmlUtils</w:t>
+      </w:r>
+      <w:r>
+        <w:rPr>
+          <w:b/>
+        </w:rPr>
+        <w:t>, which is responsible for generating Search Criteria HTML for each ISO data type</w:t>
       </w:r>
     </w:p>
     <w:p>
@@ -6636,9 +6745,1111 @@
     </w:p>
     <w:p>
       <w:pPr>
+        <w:pStyle w:val="SDKBodyText"/>
+      </w:pPr>
+      <w:r>
+        <w:t xml:space="preserve">Also, as ISO data types can be complex and / or complex, </w:t>
+      </w:r>
+      <w:r>
+        <w:t>HtmlUtils</w:t>
+      </w:r>
+      <w:r>
+        <w:t xml:space="preserve"> must create period ‘.’ delimited </w:t>
+      </w:r>
+      <w:r>
+        <w:rPr>
+          <w:i/>
+        </w:rPr>
+        <w:t>name</w:t>
+      </w:r>
+      <w:r>
+        <w:t xml:space="preserve"> and </w:t>
+      </w:r>
+      <w:r>
+        <w:rPr>
+          <w:i/>
+        </w:rPr>
+        <w:t>id</w:t>
+      </w:r>
+      <w:r>
+        <w:t xml:space="preserve"> HTML input attributes to indicate the nested level of the attribute.</w:t>
+      </w:r>
+      <w:r>
+        <w:t xml:space="preserve">  As an example, see highlighted </w:t>
+      </w:r>
+      <w:r>
+        <w:rPr>
+          <w:i/>
+        </w:rPr>
+        <w:t>name</w:t>
+      </w:r>
+      <w:r>
+        <w:t xml:space="preserve"> and </w:t>
+      </w:r>
+      <w:r>
+        <w:rPr>
+          <w:i/>
+        </w:rPr>
+        <w:t>id</w:t>
+      </w:r>
+      <w:r>
+        <w:t xml:space="preserve"> input attributes in the HTML snippet below  for sample class CdDataType </w:t>
+      </w:r>
+      <w:r>
+        <w:rPr>
+          <w:i/>
+        </w:rPr>
+        <w:t>value4</w:t>
+      </w:r>
+      <w:r>
+        <w:t xml:space="preserve"> attribute:</w:t>
+      </w:r>
+    </w:p>
+    <w:p>
+      <w:pPr>
+        <w:pStyle w:val="SDKBodyText"/>
+        <w:spacing w:before="0" w:beforeAutospacing="0" w:after="0" w:afterAutospacing="0"/>
+        <w:rPr>
+          <w:sz w:val="16"/>
+          <w:szCs w:val="16"/>
+        </w:rPr>
+      </w:pPr>
+      <w:r>
+        <w:rPr>
+          <w:sz w:val="16"/>
+          <w:szCs w:val="16"/>
+        </w:rPr>
+        <w:t>&lt;table border="1" cellpadding="3" cellspacing="0" width="100%"&gt;</w:t>
+      </w:r>
+    </w:p>
+    <w:p>
+      <w:pPr>
+        <w:pStyle w:val="SDKBodyText"/>
+        <w:spacing w:before="0" w:beforeAutospacing="0" w:after="0" w:afterAutospacing="0"/>
+        <w:rPr>
+          <w:sz w:val="16"/>
+          <w:szCs w:val="16"/>
+        </w:rPr>
+      </w:pPr>
+      <w:r>
+        <w:rPr>
+          <w:sz w:val="16"/>
+          <w:szCs w:val="16"/>
+        </w:rPr>
+        <w:t xml:space="preserve">  </w:t>
+      </w:r>
+      <w:r>
+        <w:rPr>
+          <w:sz w:val="16"/>
+          <w:szCs w:val="16"/>
+        </w:rPr>
+        <w:t>&lt;tbody&gt;</w:t>
+      </w:r>
+    </w:p>
+    <w:p>
+      <w:pPr>
+        <w:pStyle w:val="SDKBodyText"/>
+        <w:spacing w:before="0" w:beforeAutospacing="0" w:after="0" w:afterAutospacing="0"/>
+        <w:rPr>
+          <w:sz w:val="16"/>
+          <w:szCs w:val="16"/>
+        </w:rPr>
+      </w:pPr>
+      <w:r>
+        <w:rPr>
+          <w:sz w:val="16"/>
+          <w:szCs w:val="16"/>
+        </w:rPr>
+        <w:t xml:space="preserve">    </w:t>
+      </w:r>
+      <w:r>
+        <w:rPr>
+          <w:sz w:val="16"/>
+          <w:szCs w:val="16"/>
+        </w:rPr>
+        <w:t>&lt;tr&gt;</w:t>
+      </w:r>
+    </w:p>
+    <w:p>
+      <w:pPr>
+        <w:pStyle w:val="SDKBodyText"/>
+        <w:spacing w:before="0" w:beforeAutospacing="0" w:after="0" w:afterAutospacing="0"/>
+        <w:rPr>
+          <w:sz w:val="16"/>
+          <w:szCs w:val="16"/>
+        </w:rPr>
+      </w:pPr>
+      <w:r>
+        <w:rPr>
+          <w:sz w:val="16"/>
+          <w:szCs w:val="16"/>
+        </w:rPr>
+        <w:lastRenderedPageBreak/>
+        <w:t xml:space="preserve">      </w:t>
+      </w:r>
+      <w:r>
+        <w:rPr>
+          <w:sz w:val="16"/>
+          <w:szCs w:val="16"/>
+        </w:rPr>
+        <w:t xml:space="preserve">&lt;td class="isoFormLabel"&gt;Null Flavor:&lt;/td&gt;  </w:t>
+      </w:r>
+    </w:p>
+    <w:p>
+      <w:pPr>
+        <w:pStyle w:val="SDKBodyText"/>
+        <w:spacing w:before="0" w:beforeAutospacing="0" w:after="0" w:afterAutospacing="0"/>
+        <w:rPr>
+          <w:sz w:val="16"/>
+          <w:szCs w:val="16"/>
+        </w:rPr>
+      </w:pPr>
+      <w:r>
+        <w:rPr>
+          <w:sz w:val="16"/>
+          <w:szCs w:val="16"/>
+        </w:rPr>
+        <w:t xml:space="preserve">      </w:t>
+      </w:r>
+      <w:r>
+        <w:rPr>
+          <w:sz w:val="16"/>
+          <w:szCs w:val="16"/>
+        </w:rPr>
+        <w:t>&lt;td class="isoFormField"&gt;</w:t>
+      </w:r>
+    </w:p>
+    <w:p>
+      <w:pPr>
+        <w:pStyle w:val="SDKBodyText"/>
+        <w:spacing w:before="0" w:beforeAutospacing="0" w:after="0" w:afterAutospacing="0"/>
+        <w:rPr>
+          <w:sz w:val="16"/>
+          <w:szCs w:val="16"/>
+        </w:rPr>
+      </w:pPr>
+      <w:r>
+        <w:rPr>
+          <w:sz w:val="16"/>
+          <w:szCs w:val="16"/>
+        </w:rPr>
+        <w:t xml:space="preserve">        </w:t>
+      </w:r>
+      <w:r>
+        <w:rPr>
+          <w:sz w:val="16"/>
+          <w:szCs w:val="16"/>
+        </w:rPr>
+        <w:t xml:space="preserve">&lt;select </w:t>
+      </w:r>
+      <w:r>
+        <w:rPr>
+          <w:sz w:val="16"/>
+          <w:szCs w:val="16"/>
+          <w:highlight w:val="yellow"/>
+        </w:rPr>
+        <w:t>name="value4.nullFlavor" id="value4.nullFlavor"</w:t>
+      </w:r>
+      <w:r>
+        <w:rPr>
+          <w:sz w:val="16"/>
+          <w:szCs w:val="16"/>
+        </w:rPr>
+        <w:t xml:space="preserve"> class="formFieldSized"&gt;</w:t>
+      </w:r>
+    </w:p>
+    <w:p>
+      <w:pPr>
+        <w:pStyle w:val="SDKBodyText"/>
+        <w:spacing w:before="0" w:beforeAutospacing="0" w:after="0" w:afterAutospacing="0"/>
+        <w:rPr>
+          <w:sz w:val="16"/>
+          <w:szCs w:val="16"/>
+        </w:rPr>
+      </w:pPr>
+      <w:r>
+        <w:rPr>
+          <w:sz w:val="16"/>
+          <w:szCs w:val="16"/>
+        </w:rPr>
+        <w:t xml:space="preserve">          </w:t>
+      </w:r>
+      <w:r>
+        <w:rPr>
+          <w:sz w:val="16"/>
+          <w:szCs w:val="16"/>
+        </w:rPr>
+        <w:t>&lt;option value=""&gt;&lt;/option&gt;</w:t>
+      </w:r>
+    </w:p>
+    <w:p>
+      <w:pPr>
+        <w:pStyle w:val="SDKBodyText"/>
+        <w:spacing w:before="0" w:beforeAutospacing="0" w:after="0" w:afterAutospacing="0"/>
+        <w:rPr>
+          <w:sz w:val="16"/>
+          <w:szCs w:val="16"/>
+        </w:rPr>
+      </w:pPr>
+      <w:r>
+        <w:rPr>
+          <w:sz w:val="16"/>
+          <w:szCs w:val="16"/>
+        </w:rPr>
+        <w:t xml:space="preserve">          </w:t>
+      </w:r>
+      <w:r>
+        <w:rPr>
+          <w:sz w:val="16"/>
+          <w:szCs w:val="16"/>
+        </w:rPr>
+        <w:t>&lt;option value="NI"&gt;NI (No Information)&lt;/option&gt;</w:t>
+      </w:r>
+    </w:p>
+    <w:p>
+      <w:pPr>
+        <w:pStyle w:val="SDKBodyText"/>
+        <w:spacing w:before="0" w:beforeAutospacing="0" w:after="0" w:afterAutospacing="0"/>
+        <w:rPr>
+          <w:sz w:val="16"/>
+          <w:szCs w:val="16"/>
+        </w:rPr>
+      </w:pPr>
+      <w:r>
+        <w:rPr>
+          <w:sz w:val="16"/>
+          <w:szCs w:val="16"/>
+        </w:rPr>
+        <w:t xml:space="preserve">          </w:t>
+      </w:r>
+      <w:r>
+        <w:rPr>
+          <w:sz w:val="16"/>
+          <w:szCs w:val="16"/>
+        </w:rPr>
+        <w:t>&lt;option value="INV"&gt;INV (Invalid)&lt;/option&gt;</w:t>
+      </w:r>
+    </w:p>
+    <w:p>
+      <w:pPr>
+        <w:pStyle w:val="SDKBodyText"/>
+        <w:spacing w:before="0" w:beforeAutospacing="0" w:after="0" w:afterAutospacing="0"/>
+        <w:rPr>
+          <w:sz w:val="16"/>
+          <w:szCs w:val="16"/>
+        </w:rPr>
+      </w:pPr>
+      <w:r>
+        <w:rPr>
+          <w:sz w:val="16"/>
+          <w:szCs w:val="16"/>
+        </w:rPr>
+        <w:t xml:space="preserve">          </w:t>
+      </w:r>
+      <w:r>
+        <w:rPr>
+          <w:sz w:val="16"/>
+          <w:szCs w:val="16"/>
+        </w:rPr>
+        <w:t>...</w:t>
+      </w:r>
+    </w:p>
+    <w:p>
+      <w:pPr>
+        <w:pStyle w:val="SDKBodyText"/>
+        <w:spacing w:before="0" w:beforeAutospacing="0" w:after="0" w:afterAutospacing="0"/>
+        <w:rPr>
+          <w:sz w:val="16"/>
+          <w:szCs w:val="16"/>
+        </w:rPr>
+      </w:pPr>
+      <w:r>
+        <w:rPr>
+          <w:sz w:val="16"/>
+          <w:szCs w:val="16"/>
+        </w:rPr>
+        <w:t xml:space="preserve">        </w:t>
+      </w:r>
+      <w:r>
+        <w:rPr>
+          <w:sz w:val="16"/>
+          <w:szCs w:val="16"/>
+        </w:rPr>
+        <w:t>&lt;/select&gt;</w:t>
+      </w:r>
+    </w:p>
+    <w:p>
+      <w:pPr>
+        <w:pStyle w:val="SDKBodyText"/>
+        <w:spacing w:before="0" w:beforeAutospacing="0" w:after="0" w:afterAutospacing="0"/>
+        <w:rPr>
+          <w:sz w:val="16"/>
+          <w:szCs w:val="16"/>
+        </w:rPr>
+      </w:pPr>
+      <w:r>
+        <w:rPr>
+          <w:sz w:val="16"/>
+          <w:szCs w:val="16"/>
+        </w:rPr>
+        <w:t xml:space="preserve">      </w:t>
+      </w:r>
+      <w:r>
+        <w:rPr>
+          <w:sz w:val="16"/>
+          <w:szCs w:val="16"/>
+        </w:rPr>
+        <w:t>&lt;/td&gt;</w:t>
+      </w:r>
+    </w:p>
+    <w:p>
+      <w:pPr>
+        <w:pStyle w:val="SDKBodyText"/>
+        <w:spacing w:before="0" w:beforeAutospacing="0" w:after="0" w:afterAutospacing="0"/>
+        <w:rPr>
+          <w:sz w:val="16"/>
+          <w:szCs w:val="16"/>
+        </w:rPr>
+      </w:pPr>
+      <w:r>
+        <w:rPr>
+          <w:sz w:val="16"/>
+          <w:szCs w:val="16"/>
+        </w:rPr>
+        <w:t xml:space="preserve">    </w:t>
+      </w:r>
+      <w:r>
+        <w:rPr>
+          <w:sz w:val="16"/>
+          <w:szCs w:val="16"/>
+        </w:rPr>
+        <w:t>&lt;/tr&gt;</w:t>
+      </w:r>
+    </w:p>
+    <w:p>
+      <w:pPr>
+        <w:pStyle w:val="SDKBodyText"/>
+        <w:spacing w:before="0" w:beforeAutospacing="0" w:after="0" w:afterAutospacing="0"/>
+        <w:rPr>
+          <w:sz w:val="16"/>
+          <w:szCs w:val="16"/>
+        </w:rPr>
+      </w:pPr>
+      <w:r>
+        <w:rPr>
+          <w:sz w:val="16"/>
+          <w:szCs w:val="16"/>
+        </w:rPr>
+        <w:t xml:space="preserve">    </w:t>
+      </w:r>
+      <w:r>
+        <w:rPr>
+          <w:sz w:val="16"/>
+          <w:szCs w:val="16"/>
+        </w:rPr>
+        <w:t xml:space="preserve">&lt;tr&gt;  </w:t>
+      </w:r>
+    </w:p>
+    <w:p>
+      <w:pPr>
+        <w:pStyle w:val="SDKBodyText"/>
+        <w:spacing w:before="0" w:beforeAutospacing="0" w:after="0" w:afterAutospacing="0"/>
+        <w:rPr>
+          <w:sz w:val="16"/>
+          <w:szCs w:val="16"/>
+        </w:rPr>
+      </w:pPr>
+      <w:r>
+        <w:rPr>
+          <w:sz w:val="16"/>
+          <w:szCs w:val="16"/>
+        </w:rPr>
+        <w:t xml:space="preserve">      </w:t>
+      </w:r>
+      <w:r>
+        <w:rPr>
+          <w:sz w:val="16"/>
+          <w:szCs w:val="16"/>
+        </w:rPr>
+        <w:t xml:space="preserve">&lt;td class="isoFormLabel"&gt;Original Text (ED):&lt;/td&gt;  </w:t>
+      </w:r>
+    </w:p>
+    <w:p>
+      <w:pPr>
+        <w:pStyle w:val="SDKBodyText"/>
+        <w:spacing w:before="0" w:beforeAutospacing="0" w:after="0" w:afterAutospacing="0"/>
+        <w:rPr>
+          <w:sz w:val="16"/>
+          <w:szCs w:val="16"/>
+        </w:rPr>
+      </w:pPr>
+      <w:r>
+        <w:rPr>
+          <w:sz w:val="16"/>
+          <w:szCs w:val="16"/>
+        </w:rPr>
+        <w:t xml:space="preserve">      </w:t>
+      </w:r>
+      <w:r>
+        <w:rPr>
+          <w:sz w:val="16"/>
+          <w:szCs w:val="16"/>
+        </w:rPr>
+        <w:t>&lt;td class="isoFormField"&gt;</w:t>
+      </w:r>
+    </w:p>
+    <w:p>
+      <w:pPr>
+        <w:pStyle w:val="SDKBodyText"/>
+        <w:spacing w:before="0" w:beforeAutospacing="0" w:after="0" w:afterAutospacing="0"/>
+        <w:rPr>
+          <w:sz w:val="16"/>
+          <w:szCs w:val="16"/>
+        </w:rPr>
+      </w:pPr>
+      <w:r>
+        <w:rPr>
+          <w:sz w:val="16"/>
+          <w:szCs w:val="16"/>
+        </w:rPr>
+        <w:t xml:space="preserve">        </w:t>
+      </w:r>
+      <w:r>
+        <w:rPr>
+          <w:sz w:val="16"/>
+          <w:szCs w:val="16"/>
+        </w:rPr>
+        <w:t>&lt;table border="1" cellpadding="3" cellspacing="0" width="100%"&gt;</w:t>
+      </w:r>
+    </w:p>
+    <w:p>
+      <w:pPr>
+        <w:pStyle w:val="SDKBodyText"/>
+        <w:spacing w:before="0" w:beforeAutospacing="0" w:after="0" w:afterAutospacing="0"/>
+        <w:rPr>
+          <w:sz w:val="16"/>
+          <w:szCs w:val="16"/>
+        </w:rPr>
+      </w:pPr>
+      <w:r>
+        <w:rPr>
+          <w:sz w:val="16"/>
+          <w:szCs w:val="16"/>
+        </w:rPr>
+        <w:t xml:space="preserve">          </w:t>
+      </w:r>
+      <w:r>
+        <w:rPr>
+          <w:sz w:val="16"/>
+          <w:szCs w:val="16"/>
+        </w:rPr>
+        <w:t>&lt;tbody&gt;</w:t>
+      </w:r>
+    </w:p>
+    <w:p>
+      <w:pPr>
+        <w:pStyle w:val="SDKBodyText"/>
+        <w:spacing w:before="0" w:beforeAutospacing="0" w:after="0" w:afterAutospacing="0"/>
+        <w:rPr>
+          <w:sz w:val="16"/>
+          <w:szCs w:val="16"/>
+        </w:rPr>
+      </w:pPr>
+      <w:r>
+        <w:rPr>
+          <w:sz w:val="16"/>
+          <w:szCs w:val="16"/>
+        </w:rPr>
+        <w:t xml:space="preserve">            </w:t>
+      </w:r>
+      <w:r>
+        <w:rPr>
+          <w:sz w:val="16"/>
+          <w:szCs w:val="16"/>
+        </w:rPr>
+        <w:t xml:space="preserve">&lt;tr&gt;  </w:t>
+      </w:r>
+    </w:p>
+    <w:p>
+      <w:pPr>
+        <w:pStyle w:val="SDKBodyText"/>
+        <w:spacing w:before="0" w:beforeAutospacing="0" w:after="0" w:afterAutospacing="0"/>
+        <w:rPr>
+          <w:sz w:val="16"/>
+          <w:szCs w:val="16"/>
+        </w:rPr>
+      </w:pPr>
+      <w:r>
+        <w:rPr>
+          <w:sz w:val="16"/>
+          <w:szCs w:val="16"/>
+        </w:rPr>
+        <w:t xml:space="preserve">              </w:t>
+      </w:r>
+      <w:r>
+        <w:rPr>
+          <w:sz w:val="16"/>
+          <w:szCs w:val="16"/>
+        </w:rPr>
+        <w:t xml:space="preserve">&lt;td class="isoFormLabel"&gt;Null Flavor:&lt;/td&gt;  </w:t>
+      </w:r>
+    </w:p>
+    <w:p>
+      <w:pPr>
+        <w:pStyle w:val="SDKBodyText"/>
+        <w:spacing w:before="0" w:beforeAutospacing="0" w:after="0" w:afterAutospacing="0"/>
+        <w:rPr>
+          <w:sz w:val="16"/>
+          <w:szCs w:val="16"/>
+        </w:rPr>
+      </w:pPr>
+      <w:r>
+        <w:rPr>
+          <w:sz w:val="16"/>
+          <w:szCs w:val="16"/>
+        </w:rPr>
+        <w:t xml:space="preserve">              </w:t>
+      </w:r>
+      <w:r>
+        <w:rPr>
+          <w:sz w:val="16"/>
+          <w:szCs w:val="16"/>
+        </w:rPr>
+        <w:t>&lt;td class="isoFormField"&gt;</w:t>
+      </w:r>
+    </w:p>
+    <w:p>
+      <w:pPr>
+        <w:pStyle w:val="SDKBodyText"/>
+        <w:spacing w:before="0" w:beforeAutospacing="0" w:after="0" w:afterAutospacing="0"/>
+        <w:rPr>
+          <w:sz w:val="16"/>
+          <w:szCs w:val="16"/>
+        </w:rPr>
+      </w:pPr>
+      <w:r>
+        <w:rPr>
+          <w:sz w:val="16"/>
+          <w:szCs w:val="16"/>
+        </w:rPr>
+        <w:t xml:space="preserve">                </w:t>
+      </w:r>
+      <w:r>
+        <w:rPr>
+          <w:sz w:val="16"/>
+          <w:szCs w:val="16"/>
+        </w:rPr>
+        <w:t xml:space="preserve">&lt;select </w:t>
+      </w:r>
+      <w:r>
+        <w:rPr>
+          <w:sz w:val="16"/>
+          <w:szCs w:val="16"/>
+          <w:highlight w:val="yellow"/>
+        </w:rPr>
+        <w:t>name="value4.originalText.nullFlavor" id="value4.originalText.nullFlavor"</w:t>
+      </w:r>
+      <w:r>
+        <w:rPr>
+          <w:sz w:val="16"/>
+          <w:szCs w:val="16"/>
+        </w:rPr>
+        <w:t xml:space="preserve"> class="formFieldSized"&gt;</w:t>
+      </w:r>
+    </w:p>
+    <w:p>
+      <w:pPr>
+        <w:pStyle w:val="SDKBodyText"/>
+        <w:spacing w:before="0" w:beforeAutospacing="0" w:after="0" w:afterAutospacing="0"/>
+        <w:rPr>
+          <w:sz w:val="16"/>
+          <w:szCs w:val="16"/>
+        </w:rPr>
+      </w:pPr>
+      <w:r>
+        <w:rPr>
+          <w:sz w:val="16"/>
+          <w:szCs w:val="16"/>
+        </w:rPr>
+        <w:t xml:space="preserve">                  </w:t>
+      </w:r>
+      <w:r>
+        <w:rPr>
+          <w:sz w:val="16"/>
+          <w:szCs w:val="16"/>
+        </w:rPr>
+        <w:t>&lt;option value=""&gt;&lt;/option&gt;</w:t>
+      </w:r>
+    </w:p>
+    <w:p>
+      <w:pPr>
+        <w:pStyle w:val="SDKBodyText"/>
+        <w:spacing w:before="0" w:beforeAutospacing="0" w:after="0" w:afterAutospacing="0"/>
+        <w:rPr>
+          <w:sz w:val="16"/>
+          <w:szCs w:val="16"/>
+        </w:rPr>
+      </w:pPr>
+      <w:r>
+        <w:rPr>
+          <w:sz w:val="16"/>
+          <w:szCs w:val="16"/>
+        </w:rPr>
+        <w:t xml:space="preserve">                  </w:t>
+      </w:r>
+      <w:r>
+        <w:rPr>
+          <w:sz w:val="16"/>
+          <w:szCs w:val="16"/>
+        </w:rPr>
+        <w:t>&lt;option value="NI"&gt;NI (No Information)&lt;/option&gt;</w:t>
+      </w:r>
+    </w:p>
+    <w:p>
+      <w:pPr>
+        <w:pStyle w:val="SDKBodyText"/>
+        <w:spacing w:before="0" w:beforeAutospacing="0" w:after="0" w:afterAutospacing="0"/>
+        <w:rPr>
+          <w:sz w:val="16"/>
+          <w:szCs w:val="16"/>
+        </w:rPr>
+      </w:pPr>
+      <w:r>
+        <w:rPr>
+          <w:sz w:val="16"/>
+          <w:szCs w:val="16"/>
+        </w:rPr>
+        <w:t xml:space="preserve">                  </w:t>
+      </w:r>
+      <w:r>
+        <w:rPr>
+          <w:sz w:val="16"/>
+          <w:szCs w:val="16"/>
+        </w:rPr>
+        <w:t>&lt;option value="INV"&gt;INV (Invalid)&lt;/option&gt;</w:t>
+      </w:r>
+    </w:p>
+    <w:p>
+      <w:pPr>
+        <w:pStyle w:val="SDKBodyText"/>
+        <w:spacing w:before="0" w:beforeAutospacing="0" w:after="0" w:afterAutospacing="0"/>
+        <w:rPr>
+          <w:sz w:val="16"/>
+          <w:szCs w:val="16"/>
+        </w:rPr>
+      </w:pPr>
+      <w:r>
+        <w:rPr>
+          <w:sz w:val="16"/>
+          <w:szCs w:val="16"/>
+        </w:rPr>
+        <w:t xml:space="preserve">                  </w:t>
+      </w:r>
+      <w:r>
+        <w:rPr>
+          <w:sz w:val="16"/>
+          <w:szCs w:val="16"/>
+        </w:rPr>
+        <w:t>...</w:t>
+      </w:r>
+    </w:p>
+    <w:p>
+      <w:pPr>
+        <w:pStyle w:val="SDKBodyText"/>
+        <w:spacing w:before="0" w:beforeAutospacing="0" w:after="0" w:afterAutospacing="0"/>
+        <w:rPr>
+          <w:sz w:val="16"/>
+          <w:szCs w:val="16"/>
+        </w:rPr>
+      </w:pPr>
+      <w:r>
+        <w:rPr>
+          <w:sz w:val="16"/>
+          <w:szCs w:val="16"/>
+        </w:rPr>
+        <w:t xml:space="preserve">                </w:t>
+      </w:r>
+      <w:r>
+        <w:rPr>
+          <w:sz w:val="16"/>
+          <w:szCs w:val="16"/>
+        </w:rPr>
+        <w:t>&lt;/select&gt;</w:t>
+      </w:r>
+    </w:p>
+    <w:p>
+      <w:pPr>
+        <w:pStyle w:val="SDKBodyText"/>
+        <w:spacing w:before="0" w:beforeAutospacing="0" w:after="0" w:afterAutospacing="0"/>
+        <w:rPr>
+          <w:sz w:val="16"/>
+          <w:szCs w:val="16"/>
+        </w:rPr>
+      </w:pPr>
+      <w:r>
+        <w:rPr>
+          <w:sz w:val="16"/>
+          <w:szCs w:val="16"/>
+        </w:rPr>
+        <w:t xml:space="preserve">              </w:t>
+      </w:r>
+      <w:r>
+        <w:rPr>
+          <w:sz w:val="16"/>
+          <w:szCs w:val="16"/>
+        </w:rPr>
+        <w:t>&lt;/td&gt;</w:t>
+      </w:r>
+    </w:p>
+    <w:p>
+      <w:pPr>
+        <w:pStyle w:val="SDKBodyText"/>
+        <w:spacing w:before="0" w:beforeAutospacing="0" w:after="0" w:afterAutospacing="0"/>
+        <w:rPr>
+          <w:sz w:val="16"/>
+          <w:szCs w:val="16"/>
+        </w:rPr>
+      </w:pPr>
+      <w:r>
+        <w:rPr>
+          <w:sz w:val="16"/>
+          <w:szCs w:val="16"/>
+        </w:rPr>
+        <w:t xml:space="preserve">            </w:t>
+      </w:r>
+      <w:r>
+        <w:rPr>
+          <w:sz w:val="16"/>
+          <w:szCs w:val="16"/>
+        </w:rPr>
+        <w:t>&lt;/tr&gt;</w:t>
+      </w:r>
+    </w:p>
+    <w:p>
+      <w:pPr>
+        <w:pStyle w:val="SDKBodyText"/>
+        <w:spacing w:before="0" w:beforeAutospacing="0" w:after="0" w:afterAutospacing="0"/>
+        <w:rPr>
+          <w:sz w:val="16"/>
+          <w:szCs w:val="16"/>
+        </w:rPr>
+      </w:pPr>
+      <w:r>
+        <w:rPr>
+          <w:sz w:val="16"/>
+          <w:szCs w:val="16"/>
+        </w:rPr>
+        <w:t xml:space="preserve">            </w:t>
+      </w:r>
+      <w:r>
+        <w:rPr>
+          <w:sz w:val="16"/>
+          <w:szCs w:val="16"/>
+        </w:rPr>
+        <w:t xml:space="preserve">&lt;tr&gt;  </w:t>
+      </w:r>
+    </w:p>
+    <w:p>
+      <w:pPr>
+        <w:pStyle w:val="SDKBodyText"/>
+        <w:spacing w:before="0" w:beforeAutospacing="0" w:after="0" w:afterAutospacing="0"/>
+        <w:rPr>
+          <w:sz w:val="16"/>
+          <w:szCs w:val="16"/>
+        </w:rPr>
+      </w:pPr>
+      <w:r>
+        <w:rPr>
+          <w:sz w:val="16"/>
+          <w:szCs w:val="16"/>
+        </w:rPr>
+        <w:t xml:space="preserve">              </w:t>
+      </w:r>
+      <w:r>
+        <w:rPr>
+          <w:sz w:val="16"/>
+          <w:szCs w:val="16"/>
+        </w:rPr>
+        <w:t xml:space="preserve">&lt;td class="isoFormLabel"&gt;Value:&lt;/td&gt;  </w:t>
+      </w:r>
+    </w:p>
+    <w:p>
+      <w:pPr>
+        <w:pStyle w:val="SDKBodyText"/>
+        <w:spacing w:before="0" w:beforeAutospacing="0" w:after="0" w:afterAutospacing="0"/>
+        <w:rPr>
+          <w:sz w:val="16"/>
+          <w:szCs w:val="16"/>
+        </w:rPr>
+      </w:pPr>
+      <w:r>
+        <w:rPr>
+          <w:sz w:val="16"/>
+          <w:szCs w:val="16"/>
+        </w:rPr>
+        <w:t xml:space="preserve">              </w:t>
+      </w:r>
+      <w:r>
+        <w:rPr>
+          <w:sz w:val="16"/>
+          <w:szCs w:val="16"/>
+        </w:rPr>
+        <w:t>&lt;td class="isoFormField"&gt;</w:t>
+      </w:r>
+    </w:p>
+    <w:p>
+      <w:pPr>
+        <w:pStyle w:val="SDKBodyText"/>
+        <w:spacing w:before="0" w:beforeAutospacing="0" w:after="0" w:afterAutospacing="0"/>
+        <w:rPr>
+          <w:sz w:val="16"/>
+          <w:szCs w:val="16"/>
+        </w:rPr>
+      </w:pPr>
+      <w:r>
+        <w:rPr>
+          <w:sz w:val="16"/>
+          <w:szCs w:val="16"/>
+        </w:rPr>
+        <w:t xml:space="preserve">                </w:t>
+      </w:r>
+      <w:r>
+        <w:rPr>
+          <w:sz w:val="16"/>
+          <w:szCs w:val="16"/>
+        </w:rPr>
+        <w:t xml:space="preserve">&lt;input </w:t>
+      </w:r>
+      <w:r>
+        <w:rPr>
+          <w:sz w:val="16"/>
+          <w:szCs w:val="16"/>
+          <w:highlight w:val="yellow"/>
+        </w:rPr>
+        <w:t>name="value4.originalText.value" id="value4.originalText.value"</w:t>
+      </w:r>
+      <w:r>
+        <w:rPr>
+          <w:sz w:val="16"/>
+          <w:szCs w:val="16"/>
+        </w:rPr>
+        <w:t xml:space="preserve"> class="formFieldSized" type="text"&gt;</w:t>
+      </w:r>
+    </w:p>
+    <w:p>
+      <w:pPr>
+        <w:pStyle w:val="SDKBodyText"/>
+        <w:spacing w:before="0" w:beforeAutospacing="0" w:after="0" w:afterAutospacing="0"/>
+        <w:rPr>
+          <w:sz w:val="16"/>
+          <w:szCs w:val="16"/>
+        </w:rPr>
+      </w:pPr>
+      <w:r>
+        <w:rPr>
+          <w:sz w:val="16"/>
+          <w:szCs w:val="16"/>
+        </w:rPr>
+        <w:t xml:space="preserve">              </w:t>
+      </w:r>
+      <w:r>
+        <w:rPr>
+          <w:sz w:val="16"/>
+          <w:szCs w:val="16"/>
+        </w:rPr>
+        <w:t>&lt;/td&gt;</w:t>
+      </w:r>
+    </w:p>
+    <w:p>
+      <w:pPr>
+        <w:pStyle w:val="SDKBodyText"/>
+        <w:spacing w:before="0" w:beforeAutospacing="0" w:after="0" w:afterAutospacing="0"/>
+        <w:rPr>
+          <w:sz w:val="16"/>
+          <w:szCs w:val="16"/>
+        </w:rPr>
+      </w:pPr>
+      <w:r>
+        <w:rPr>
+          <w:sz w:val="16"/>
+          <w:szCs w:val="16"/>
+        </w:rPr>
+        <w:t xml:space="preserve">            </w:t>
+      </w:r>
+      <w:r>
+        <w:rPr>
+          <w:sz w:val="16"/>
+          <w:szCs w:val="16"/>
+        </w:rPr>
+        <w:t>&lt;/tr&gt;</w:t>
+      </w:r>
+    </w:p>
+    <w:p>
+      <w:pPr>
+        <w:pStyle w:val="SDKBodyText"/>
+        <w:spacing w:before="0" w:beforeAutospacing="0" w:after="0" w:afterAutospacing="0"/>
+        <w:rPr>
+          <w:sz w:val="16"/>
+          <w:szCs w:val="16"/>
+        </w:rPr>
+      </w:pPr>
+      <w:r>
+        <w:rPr>
+          <w:sz w:val="16"/>
+          <w:szCs w:val="16"/>
+        </w:rPr>
+        <w:t xml:space="preserve">          </w:t>
+      </w:r>
+      <w:r>
+        <w:rPr>
+          <w:sz w:val="16"/>
+          <w:szCs w:val="16"/>
+        </w:rPr>
+        <w:t>&lt;/tbody&gt;</w:t>
+      </w:r>
+    </w:p>
+    <w:p>
+      <w:pPr>
+        <w:pStyle w:val="SDKBodyText"/>
+        <w:spacing w:before="0" w:beforeAutospacing="0" w:after="0" w:afterAutospacing="0"/>
+        <w:rPr>
+          <w:sz w:val="16"/>
+          <w:szCs w:val="16"/>
+        </w:rPr>
+      </w:pPr>
+      <w:r>
+        <w:rPr>
+          <w:sz w:val="16"/>
+          <w:szCs w:val="16"/>
+        </w:rPr>
+        <w:t xml:space="preserve">        </w:t>
+      </w:r>
+      <w:r>
+        <w:rPr>
+          <w:sz w:val="16"/>
+          <w:szCs w:val="16"/>
+        </w:rPr>
+        <w:t>&lt;/table&gt;</w:t>
+      </w:r>
+    </w:p>
+    <w:p>
+      <w:pPr>
+        <w:pStyle w:val="SDKBodyText"/>
+        <w:spacing w:before="0" w:beforeAutospacing="0" w:after="0" w:afterAutospacing="0"/>
+        <w:rPr>
+          <w:sz w:val="16"/>
+          <w:szCs w:val="16"/>
+        </w:rPr>
+      </w:pPr>
+      <w:r>
+        <w:rPr>
+          <w:sz w:val="16"/>
+          <w:szCs w:val="16"/>
+        </w:rPr>
+        <w:t xml:space="preserve">      </w:t>
+      </w:r>
+      <w:r>
+        <w:rPr>
+          <w:sz w:val="16"/>
+          <w:szCs w:val="16"/>
+        </w:rPr>
+        <w:t>&lt;/td&gt;</w:t>
+      </w:r>
+    </w:p>
+    <w:p>
+      <w:pPr>
+        <w:pStyle w:val="SDKBodyText"/>
+        <w:spacing w:before="0" w:beforeAutospacing="0" w:after="0" w:afterAutospacing="0"/>
+        <w:rPr>
+          <w:sz w:val="16"/>
+          <w:szCs w:val="16"/>
+        </w:rPr>
+      </w:pPr>
+      <w:r>
+        <w:rPr>
+          <w:sz w:val="16"/>
+          <w:szCs w:val="16"/>
+        </w:rPr>
+        <w:t xml:space="preserve">    </w:t>
+      </w:r>
+      <w:r>
+        <w:rPr>
+          <w:sz w:val="16"/>
+          <w:szCs w:val="16"/>
+        </w:rPr>
+        <w:t>&lt;/tr&gt;</w:t>
+      </w:r>
+    </w:p>
+    <w:p>
+      <w:pPr>
+        <w:pStyle w:val="SDKBodyText"/>
+        <w:spacing w:before="0" w:beforeAutospacing="0" w:after="0" w:afterAutospacing="0"/>
+        <w:rPr>
+          <w:sz w:val="16"/>
+          <w:szCs w:val="16"/>
+        </w:rPr>
+      </w:pPr>
+      <w:r>
+        <w:rPr>
+          <w:sz w:val="16"/>
+          <w:szCs w:val="16"/>
+        </w:rPr>
+        <w:t xml:space="preserve">    </w:t>
+      </w:r>
+      <w:r>
+        <w:rPr>
+          <w:sz w:val="16"/>
+          <w:szCs w:val="16"/>
+        </w:rPr>
+        <w:t>...</w:t>
+      </w:r>
+    </w:p>
+    <w:p>
+      <w:pPr>
+        <w:pStyle w:val="SDKBodyText"/>
+        <w:spacing w:before="0" w:beforeAutospacing="0" w:after="0" w:afterAutospacing="0"/>
+        <w:rPr>
+          <w:sz w:val="16"/>
+          <w:szCs w:val="16"/>
+        </w:rPr>
+      </w:pPr>
+      <w:r>
+        <w:rPr>
+          <w:sz w:val="16"/>
+          <w:szCs w:val="16"/>
+        </w:rPr>
+        <w:t xml:space="preserve">  </w:t>
+      </w:r>
+      <w:r>
+        <w:rPr>
+          <w:sz w:val="16"/>
+          <w:szCs w:val="16"/>
+        </w:rPr>
+        <w:t>&lt;/tbody&gt;</w:t>
+      </w:r>
+    </w:p>
+    <w:p>
+      <w:pPr>
+        <w:pStyle w:val="SDKBodyText"/>
+        <w:spacing w:before="0" w:beforeAutospacing="0" w:after="0" w:afterAutospacing="0"/>
+        <w:rPr>
+          <w:sz w:val="16"/>
+          <w:szCs w:val="16"/>
+        </w:rPr>
+      </w:pPr>
+      <w:r>
+        <w:rPr>
+          <w:sz w:val="16"/>
+          <w:szCs w:val="16"/>
+        </w:rPr>
+        <w:t>&lt;/table&gt;</w:t>
+      </w:r>
+    </w:p>
+    <w:p>
+      <w:pPr>
         <w:pStyle w:val="Heading2"/>
       </w:pPr>
-      <w:bookmarkStart w:id="44" w:name="_Toc266392127"/>
+      <w:bookmarkStart w:id="44" w:name="_Toc269886923"/>
       <w:r>
         <w:t xml:space="preserve">Criteria Input </w:t>
       </w:r>
@@ -6690,74 +7901,80 @@
         <w:rPr>
           <w:b/>
         </w:rPr>
-        <w:t xml:space="preserve">Provide means to validate search criteria field entries prior to </w:t>
-      </w:r>
-      <w:r>
+        <w:t>Provide means to validate search criteria field entries prior to submission to server</w:t>
+      </w:r>
+    </w:p>
+    <w:p>
+      <w:pPr>
+        <w:pStyle w:val="Heading3"/>
+      </w:pPr>
+      <w:bookmarkStart w:id="45" w:name="_Toc269886924"/>
+      <w:r>
+        <w:t>Criteria Input Validation Script Component</w:t>
+      </w:r>
+      <w:bookmarkEnd w:id="45"/>
+    </w:p>
+    <w:p>
+      <w:pPr>
+        <w:pStyle w:val="SDKBodyText"/>
         <w:rPr>
           <w:b/>
         </w:rPr>
+      </w:pPr>
+      <w:r>
+        <w:rPr>
+          <w:b/>
+        </w:rPr>
+        <w:t xml:space="preserve">Technical </w:t>
+      </w:r>
+      <w:r>
+        <w:rPr>
+          <w:b/>
+        </w:rPr>
+        <w:t xml:space="preserve">Requirement:  </w:t>
+      </w:r>
+      <w:r>
+        <w:rPr>
+          <w:b/>
+        </w:rPr>
+        <w:t xml:space="preserve">Create helper class, </w:t>
+      </w:r>
+      <w:r>
+        <w:rPr>
+          <w:b/>
+        </w:rPr>
+        <w:t>HtmlUtils</w:t>
+      </w:r>
+      <w:r>
+        <w:rPr>
+          <w:b/>
+        </w:rPr>
+        <w:t>, which is responsible for generating Search Criteria HTML for each ISO data type</w:t>
+      </w:r>
+    </w:p>
+    <w:p>
+      <w:pPr>
+        <w:pStyle w:val="SDKBodyText"/>
+      </w:pPr>
+      <w:r>
+        <w:t>As of SDK v4.3, the client-side system does not validate any of the search criteria entries prior to submission to the server.  With the introduction of support for ISO data types, the requirement to validate entries prior to submission becomes even more important.  ISO data type attributes can be complex in nature, with multiple fields composing a single attribute.  If a given field, such as Null Flavor, is populated for an ISO data type attribute, other input fields will need to be disabled, as they are mutually exclusive.</w:t>
+      </w:r>
+    </w:p>
+    <w:p>
+      <w:pPr>
+        <w:pStyle w:val="SDKBodyText"/>
+      </w:pPr>
+      <w:r>
+        <w:t>The Search Criteria Input Validation script does not exist, and will need to be created.</w:t>
+      </w:r>
+    </w:p>
+    <w:p>
+      <w:pPr>
+        <w:pStyle w:val="Heading2"/>
+      </w:pPr>
+      <w:bookmarkStart w:id="46" w:name="_Toc269886925"/>
+      <w:r>
         <w:lastRenderedPageBreak/>
-        <w:t>submission to server</w:t>
-      </w:r>
-    </w:p>
-    <w:p>
-      <w:pPr>
-        <w:pStyle w:val="Heading3"/>
-      </w:pPr>
-      <w:bookmarkStart w:id="45" w:name="_Toc266392128"/>
-      <w:r>
-        <w:t>Criteria Input Validation Script Component</w:t>
-      </w:r>
-      <w:bookmarkEnd w:id="45"/>
-    </w:p>
-    <w:p>
-      <w:pPr>
-        <w:pStyle w:val="SDKBodyText"/>
-        <w:rPr>
-          <w:b/>
-        </w:rPr>
-      </w:pPr>
-      <w:r>
-        <w:rPr>
-          <w:b/>
-        </w:rPr>
-        <w:t xml:space="preserve">Technical </w:t>
-      </w:r>
-      <w:r>
-        <w:rPr>
-          <w:b/>
-        </w:rPr>
-        <w:t xml:space="preserve">Requirement:  </w:t>
-      </w:r>
-      <w:r>
-        <w:rPr>
-          <w:b/>
-        </w:rPr>
-        <w:t>Create helper class, Iso21090DataTypeHtmlUtils, which is responsible for generating Search Criteria HTML for each ISO data type</w:t>
-      </w:r>
-    </w:p>
-    <w:p>
-      <w:pPr>
-        <w:pStyle w:val="SDKBodyText"/>
-      </w:pPr>
-      <w:r>
-        <w:t>As of SDK v4.3, the client-side system does not validate any of the search criteria entries prior to submission to the server.  With the introduction of support for ISO data types, the requirement to validate entries prior to submission becomes even more important.  ISO data type attributes can be complex in nature, with multiple fields composing a single attribute.  If a given field, such as Null Flavor, is populated for an ISO data type attribute, other input fields will need to be disabled, as they are mutually exclusive.</w:t>
-      </w:r>
-    </w:p>
-    <w:p>
-      <w:pPr>
-        <w:pStyle w:val="SDKBodyText"/>
-      </w:pPr>
-      <w:r>
-        <w:t>The Search Criteria Input Validation script does not exist, and will need to be created.</w:t>
-      </w:r>
-    </w:p>
-    <w:p>
-      <w:pPr>
-        <w:pStyle w:val="Heading2"/>
-      </w:pPr>
-      <w:bookmarkStart w:id="46" w:name="_Toc266392129"/>
-      <w:r>
         <w:t>Result Action Component Changes</w:t>
       </w:r>
       <w:bookmarkEnd w:id="46"/>
@@ -6837,25 +8054,7 @@
         </w:numPr>
       </w:pPr>
       <w:r>
-        <w:t xml:space="preserve">Component </w:t>
-      </w:r>
-      <w:r>
-        <w:t>1</w:t>
-      </w:r>
-    </w:p>
-    <w:p>
-      <w:pPr>
-        <w:pStyle w:val="SDKBodyText"/>
-        <w:numPr>
-          <w:ilvl w:val="0"/>
-          <w:numId w:val="23"/>
-        </w:numPr>
-      </w:pPr>
-      <w:r>
-        <w:t xml:space="preserve">Component </w:t>
-      </w:r>
-      <w:r>
-        <w:t>2</w:t>
+        <w:t>Result.java</w:t>
       </w:r>
     </w:p>
     <w:p>
@@ -6868,27 +8067,42 @@
     </w:p>
     <w:p>
       <w:pPr>
-        <w:pStyle w:val="Heading4"/>
-      </w:pPr>
-      <w:r>
-        <w:t>Result Action</w:t>
-      </w:r>
-      <w:r>
-        <w:t xml:space="preserve"> Component</w:t>
-      </w:r>
-      <w:r>
-        <w:t xml:space="preserve"> 1</w:t>
-      </w:r>
-    </w:p>
-    <w:p>
-      <w:pPr>
-        <w:pStyle w:val="Heading4"/>
-      </w:pPr>
-      <w:r>
-        <w:t>Result Action Component 2</w:t>
-      </w:r>
-    </w:p>
-    <w:p/>
+        <w:pStyle w:val="Heading3"/>
+      </w:pPr>
+      <w:bookmarkStart w:id="47" w:name="_Toc269886926"/>
+      <w:r>
+        <w:t>Result.java Component</w:t>
+      </w:r>
+      <w:bookmarkEnd w:id="47"/>
+    </w:p>
+    <w:p>
+      <w:pPr>
+        <w:pStyle w:val="SDKBodyText"/>
+      </w:pPr>
+      <w:r>
+        <w:t>The Result.java component is responsible for converting the submitted Search Criteria parameters into a GetHTML RESTful query, and submitting the query back to the application server via a re-direct call.</w:t>
+      </w:r>
+    </w:p>
+    <w:p>
+      <w:pPr>
+        <w:pStyle w:val="SDKBodyText"/>
+      </w:pPr>
+      <w:r>
+        <w:t xml:space="preserve">Changes needed to the Result.java component include determining if a given Search Criteria parameter represents an ISO data type.  If it does, the </w:t>
+      </w:r>
+      <w:r>
+        <w:rPr>
+          <w:i/>
+        </w:rPr>
+        <w:t>key</w:t>
+      </w:r>
+      <w:r>
+        <w:t xml:space="preserve"> portion of the parameter must be tokenized at the ‘.’ delimiter to identify the d</w:t>
+      </w:r>
+      <w:r>
+        <w:t>istinct levels.</w:t>
+      </w:r>
+    </w:p>
     <w:p/>
     <w:p>
       <w:r>
@@ -6902,16 +8116,16 @@
       <w:pPr>
         <w:pStyle w:val="Heading2"/>
       </w:pPr>
-      <w:bookmarkStart w:id="47" w:name="_Toc205835350"/>
-      <w:bookmarkStart w:id="48" w:name="_Toc266392130"/>
+      <w:bookmarkStart w:id="48" w:name="_Toc205835350"/>
+      <w:bookmarkStart w:id="49" w:name="_Toc269886927"/>
       <w:r>
         <w:t>Database Change</w:t>
       </w:r>
-      <w:bookmarkEnd w:id="47"/>
+      <w:bookmarkEnd w:id="48"/>
       <w:r>
         <w:t>s</w:t>
       </w:r>
-      <w:bookmarkEnd w:id="48"/>
+      <w:bookmarkEnd w:id="49"/>
       <w:r>
         <w:t xml:space="preserve"> </w:t>
       </w:r>
@@ -6921,7 +8135,22 @@
         <w:pStyle w:val="SDKBodyText"/>
       </w:pPr>
       <w:r>
-        <w:t>The database scripts for the SDK sample models (both standard and ISO versions) were modified in SDK v4.3.  No additional changes need to be made for the current effort to enable ISO data type support at the web application UI level.</w:t>
+        <w:t>The database scripts for the SDK sample models (both standard and ISO versions) were modified in SDK v4.3</w:t>
+      </w:r>
+      <w:r>
+        <w:t xml:space="preserve">.  Minor changes are necessary for the standard version </w:t>
+      </w:r>
+      <w:r>
+        <w:t xml:space="preserve">of the sample model </w:t>
+      </w:r>
+      <w:r>
+        <w:t xml:space="preserve">for SDK v4.4 in order to properly map TEACHER nullFlavor column to the database.  </w:t>
+      </w:r>
+      <w:r>
+        <w:t xml:space="preserve"> </w:t>
+      </w:r>
+      <w:r>
+        <w:t>No additional changes need to be made for the current effort to enable ISO data type support at the web application UI level.</w:t>
       </w:r>
     </w:p>
     <w:p/>
@@ -6935,23 +8164,23 @@
       <w:pPr>
         <w:pStyle w:val="Heading1"/>
       </w:pPr>
-      <w:bookmarkStart w:id="49" w:name="_Toc266392131"/>
       <w:bookmarkStart w:id="50" w:name="_Toc133636899"/>
+      <w:bookmarkStart w:id="51" w:name="_Toc269886928"/>
       <w:r>
         <w:t>Unit Testing</w:t>
       </w:r>
-      <w:bookmarkEnd w:id="49"/>
+      <w:bookmarkEnd w:id="51"/>
     </w:p>
     <w:p>
       <w:pPr>
         <w:pStyle w:val="Heading2"/>
       </w:pPr>
-      <w:bookmarkStart w:id="51" w:name="_Toc266392132"/>
+      <w:bookmarkStart w:id="52" w:name="_Toc269886929"/>
       <w:r>
         <w:t>JUnit Test Cases</w:t>
       </w:r>
       <w:bookmarkEnd w:id="50"/>
-      <w:bookmarkEnd w:id="51"/>
+      <w:bookmarkEnd w:id="52"/>
     </w:p>
     <w:p>
       <w:pPr>
@@ -7000,13 +8229,13 @@
       <w:pPr>
         <w:pStyle w:val="Heading2"/>
       </w:pPr>
-      <w:bookmarkStart w:id="52" w:name="_Toc133636900"/>
-      <w:bookmarkStart w:id="53" w:name="_Toc266392133"/>
+      <w:bookmarkStart w:id="53" w:name="_Toc133636900"/>
+      <w:bookmarkStart w:id="54" w:name="_Toc269886930"/>
       <w:r>
         <w:t>Test Case Scenarios</w:t>
       </w:r>
-      <w:bookmarkEnd w:id="52"/>
       <w:bookmarkEnd w:id="53"/>
+      <w:bookmarkEnd w:id="54"/>
     </w:p>
     <w:p>
       <w:pPr>
@@ -7049,16 +8278,16 @@
         </w:numPr>
       </w:pPr>
       <w:r>
-        <w:t xml:space="preserve">Validate that each </w:t>
-      </w:r>
-      <w:r>
-        <w:t xml:space="preserve">attribute for a given </w:t>
-      </w:r>
-      <w:r>
-        <w:t>ISO data type contains</w:t>
-      </w:r>
-      <w:r>
-        <w:t xml:space="preserve"> the correct collection of sub-attributes for the data type</w:t>
+        <w:t xml:space="preserve">For any given ISO data type attribute, validate that generated UI screen reflects </w:t>
+      </w:r>
+      <w:r>
+        <w:t xml:space="preserve">the </w:t>
+      </w:r>
+      <w:r>
+        <w:t>hibernate metadata</w:t>
+      </w:r>
+      <w:r>
+        <w:t>, only displaying input fields defined in the metadata</w:t>
       </w:r>
     </w:p>
     <w:p>
@@ -7070,7 +8299,28 @@
         </w:numPr>
       </w:pPr>
       <w:r>
-        <w:t>Test the Search Criteria validation scripts</w:t>
+        <w:t xml:space="preserve">Test the Search Criteria validation </w:t>
+      </w:r>
+      <w:r>
+        <w:t>JavaS</w:t>
+      </w:r>
+      <w:r>
+        <w:t>cripts</w:t>
+      </w:r>
+      <w:r>
+        <w:t xml:space="preserve">.  </w:t>
+      </w:r>
+      <w:r>
+        <w:t xml:space="preserve">Validate that </w:t>
+      </w:r>
+      <w:r>
+        <w:t>non-String attributes enforce type related validation</w:t>
+      </w:r>
+      <w:r>
+        <w:t>. String types do not have any validation constraints</w:t>
+      </w:r>
+      <w:r>
+        <w:t>:</w:t>
       </w:r>
     </w:p>
     <w:p>
@@ -7082,10 +8332,139 @@
         </w:numPr>
       </w:pPr>
       <w:r>
-        <w:t>Validate that if a Null Flavor is selected for a given ISO data type attribute, the remaining fields that com</w:t>
-      </w:r>
-      <w:r>
-        <w:t>pose the attribute are disabled</w:t>
+        <w:t>Integer and Long data types should contain only an optional minus sign, followed by digits</w:t>
+      </w:r>
+    </w:p>
+    <w:p>
+      <w:pPr>
+        <w:pStyle w:val="SDKBodyText"/>
+        <w:numPr>
+          <w:ilvl w:val="1"/>
+          <w:numId w:val="21"/>
+        </w:numPr>
+      </w:pPr>
+      <w:r>
+        <w:t>Float and double data types should contain only an optional minus sign, followed by digits, followed by an optional decimal point, followed by digits.</w:t>
+      </w:r>
+    </w:p>
+    <w:p>
+      <w:pPr>
+        <w:pStyle w:val="SDKBodyText"/>
+        <w:numPr>
+          <w:ilvl w:val="1"/>
+          <w:numId w:val="21"/>
+        </w:numPr>
+      </w:pPr>
+      <w:r>
+        <w:t>Character data type attributes should only contain a single alphanumeric character including the underscore.</w:t>
+      </w:r>
+    </w:p>
+    <w:p>
+      <w:pPr>
+        <w:pStyle w:val="SDKBodyText"/>
+        <w:numPr>
+          <w:ilvl w:val="1"/>
+          <w:numId w:val="21"/>
+        </w:numPr>
+      </w:pPr>
+      <w:r>
+        <w:t>PQV precision attribute should only contain a positive integer</w:t>
+      </w:r>
+    </w:p>
+    <w:p>
+      <w:pPr>
+        <w:pStyle w:val="SDKBodyText"/>
+        <w:numPr>
+          <w:ilvl w:val="1"/>
+          <w:numId w:val="21"/>
+        </w:numPr>
+      </w:pPr>
+      <w:r>
+        <w:t xml:space="preserve">TEL value </w:t>
+      </w:r>
+      <w:r>
+        <w:t xml:space="preserve">attribute </w:t>
+      </w:r>
+      <w:r>
+        <w:t>should start with the mailto:, tel:, x-text-tel:, x-text-fax</w:t>
+      </w:r>
+      <w:r>
+        <w:t>:</w:t>
+      </w:r>
+      <w:r>
+        <w:t xml:space="preserve"> URI scheme, or a valid URL.</w:t>
+      </w:r>
+    </w:p>
+    <w:p>
+      <w:pPr>
+        <w:pStyle w:val="SDKBodyText"/>
+        <w:numPr>
+          <w:ilvl w:val="1"/>
+          <w:numId w:val="21"/>
+        </w:numPr>
+      </w:pPr>
+      <w:r>
+        <w:t xml:space="preserve">TEL PERSON value </w:t>
+      </w:r>
+      <w:r>
+        <w:t xml:space="preserve">attribute </w:t>
+      </w:r>
+      <w:r>
+        <w:t>should start with the mailto:, tel:, x-text-tel:, or x-text-fax: URI scheme, followed by a valid email address or phone number.</w:t>
+      </w:r>
+    </w:p>
+    <w:p>
+      <w:pPr>
+        <w:pStyle w:val="SDKBodyText"/>
+        <w:numPr>
+          <w:ilvl w:val="1"/>
+          <w:numId w:val="21"/>
+        </w:numPr>
+      </w:pPr>
+      <w:r>
+        <w:t xml:space="preserve">TEL PHONE value </w:t>
+      </w:r>
+      <w:r>
+        <w:t xml:space="preserve">attribute </w:t>
+      </w:r>
+      <w:r>
+        <w:t>should start with the tel:, x-text-tel:, or x-text-fax: URI scheme, followed by a valid phone number.</w:t>
+      </w:r>
+    </w:p>
+    <w:p>
+      <w:pPr>
+        <w:pStyle w:val="SDKBodyText"/>
+        <w:numPr>
+          <w:ilvl w:val="1"/>
+          <w:numId w:val="21"/>
+        </w:numPr>
+      </w:pPr>
+      <w:r>
+        <w:t xml:space="preserve">TEL EMAIL value </w:t>
+      </w:r>
+      <w:r>
+        <w:t xml:space="preserve">attribute </w:t>
+      </w:r>
+      <w:r>
+        <w:t>should start with "mailto:" URI scheme, followed by a valid email address.</w:t>
+      </w:r>
+    </w:p>
+    <w:p>
+      <w:pPr>
+        <w:pStyle w:val="SDKBodyText"/>
+        <w:numPr>
+          <w:ilvl w:val="1"/>
+          <w:numId w:val="21"/>
+        </w:numPr>
+      </w:pPr>
+      <w:r>
+        <w:t xml:space="preserve">TS timestamp value </w:t>
+      </w:r>
+      <w:r>
+        <w:t xml:space="preserve">attribute </w:t>
+      </w:r>
+      <w:r>
+        <w:t>should follow the pattern: yyyy-mm-dd hh:mm:ss or mm-dd-yyyy hh:mm:ss</w:t>
       </w:r>
     </w:p>
     <w:p>
@@ -7104,6 +8483,51 @@
       <w:pPr>
         <w:pStyle w:val="SDKBodyText"/>
         <w:numPr>
+          <w:ilvl w:val="1"/>
+          <w:numId w:val="21"/>
+        </w:numPr>
+      </w:pPr>
+      <w:r>
+        <w:t>V</w:t>
+      </w:r>
+      <w:r>
+        <w:t>alidate that Request Post parameters are properly submitted and received at the server</w:t>
+      </w:r>
+    </w:p>
+    <w:p>
+      <w:pPr>
+        <w:pStyle w:val="SDKBodyText"/>
+        <w:numPr>
+          <w:ilvl w:val="1"/>
+          <w:numId w:val="21"/>
+        </w:numPr>
+      </w:pPr>
+      <w:r>
+        <w:t>V</w:t>
+      </w:r>
+      <w:r>
+        <w:t>alidate that the Request Post parameters are correctly translated into a corresponding GetHTML RESTful API query</w:t>
+      </w:r>
+    </w:p>
+    <w:p>
+      <w:pPr>
+        <w:pStyle w:val="SDKBodyText"/>
+        <w:numPr>
+          <w:ilvl w:val="1"/>
+          <w:numId w:val="21"/>
+        </w:numPr>
+      </w:pPr>
+      <w:r>
+        <w:t>V</w:t>
+      </w:r>
+      <w:r>
+        <w:t>alidate that the GetHTML RESTful API query gets properly translated into a corresponding hibernate HQL query</w:t>
+      </w:r>
+    </w:p>
+    <w:p>
+      <w:pPr>
+        <w:pStyle w:val="SDKBodyText"/>
+        <w:numPr>
           <w:ilvl w:val="0"/>
           <w:numId w:val="21"/>
         </w:numPr>
@@ -7112,7 +8536,24 @@
         <w:t>Test the Search Results</w:t>
       </w:r>
     </w:p>
-    <w:p/>
+    <w:p>
+      <w:pPr>
+        <w:pStyle w:val="SDKBodyText"/>
+        <w:numPr>
+          <w:ilvl w:val="1"/>
+          <w:numId w:val="21"/>
+        </w:numPr>
+      </w:pPr>
+      <w:r>
+        <w:t>V</w:t>
+      </w:r>
+      <w:r>
+        <w:t xml:space="preserve">alidate that the expected HTML results from the HQL query are returned and properly displayed in a new </w:t>
+      </w:r>
+      <w:r>
+        <w:t>window</w:t>
+      </w:r>
+    </w:p>
     <w:p>
       <w:pPr>
         <w:pStyle w:val="Heading1"/>
@@ -7169,7 +8610,7 @@
         <w:rPr>
           <w:noProof/>
         </w:rPr>
-        <w:t>1</w:t>
+        <w:t>19</w:t>
       </w:r>
     </w:fldSimple>
   </w:p>
@@ -8126,7 +9567,7 @@
         <w:rFonts w:ascii="Courier New" w:hAnsi="Courier New" w:cs="Courier New" w:hint="default"/>
       </w:rPr>
     </w:lvl>
-    <w:lvl w:ilvl="2" w:tplc="04090005" w:tentative="1">
+    <w:lvl w:ilvl="2" w:tplc="04090005">
       <w:start w:val="1"/>
       <w:numFmt w:val="bullet"/>
       <w:lvlText w:val=""/>
@@ -8212,6 +9653,119 @@
     </w:lvl>
   </w:abstractNum>
   <w:abstractNum w:abstractNumId="18">
+    <w:nsid w:val="30CD5B62"/>
+    <w:multiLevelType w:val="hybridMultilevel"/>
+    <w:tmpl w:val="0FB4DE50"/>
+    <w:lvl w:ilvl="0" w:tplc="04090001">
+      <w:start w:val="1"/>
+      <w:numFmt w:val="bullet"/>
+      <w:lvlText w:val=""/>
+      <w:lvlJc w:val="left"/>
+      <w:pPr>
+        <w:ind w:left="720" w:hanging="360"/>
+      </w:pPr>
+      <w:rPr>
+        <w:rFonts w:ascii="Symbol" w:hAnsi="Symbol" w:hint="default"/>
+      </w:rPr>
+    </w:lvl>
+    <w:lvl w:ilvl="1" w:tplc="04090003" w:tentative="1">
+      <w:start w:val="1"/>
+      <w:numFmt w:val="bullet"/>
+      <w:lvlText w:val="o"/>
+      <w:lvlJc w:val="left"/>
+      <w:pPr>
+        <w:ind w:left="1440" w:hanging="360"/>
+      </w:pPr>
+      <w:rPr>
+        <w:rFonts w:ascii="Courier New" w:hAnsi="Courier New" w:cs="Courier New" w:hint="default"/>
+      </w:rPr>
+    </w:lvl>
+    <w:lvl w:ilvl="2" w:tplc="04090005" w:tentative="1">
+      <w:start w:val="1"/>
+      <w:numFmt w:val="bullet"/>
+      <w:lvlText w:val=""/>
+      <w:lvlJc w:val="left"/>
+      <w:pPr>
+        <w:ind w:left="2160" w:hanging="360"/>
+      </w:pPr>
+      <w:rPr>
+        <w:rFonts w:ascii="Wingdings" w:hAnsi="Wingdings" w:hint="default"/>
+      </w:rPr>
+    </w:lvl>
+    <w:lvl w:ilvl="3" w:tplc="04090001" w:tentative="1">
+      <w:start w:val="1"/>
+      <w:numFmt w:val="bullet"/>
+      <w:lvlText w:val=""/>
+      <w:lvlJc w:val="left"/>
+      <w:pPr>
+        <w:ind w:left="2880" w:hanging="360"/>
+      </w:pPr>
+      <w:rPr>
+        <w:rFonts w:ascii="Symbol" w:hAnsi="Symbol" w:hint="default"/>
+      </w:rPr>
+    </w:lvl>
+    <w:lvl w:ilvl="4" w:tplc="04090003" w:tentative="1">
+      <w:start w:val="1"/>
+      <w:numFmt w:val="bullet"/>
+      <w:lvlText w:val="o"/>
+      <w:lvlJc w:val="left"/>
+      <w:pPr>
+        <w:ind w:left="3600" w:hanging="360"/>
+      </w:pPr>
+      <w:rPr>
+        <w:rFonts w:ascii="Courier New" w:hAnsi="Courier New" w:cs="Courier New" w:hint="default"/>
+      </w:rPr>
+    </w:lvl>
+    <w:lvl w:ilvl="5" w:tplc="04090005" w:tentative="1">
+      <w:start w:val="1"/>
+      <w:numFmt w:val="bullet"/>
+      <w:lvlText w:val=""/>
+      <w:lvlJc w:val="left"/>
+      <w:pPr>
+        <w:ind w:left="4320" w:hanging="360"/>
+      </w:pPr>
+      <w:rPr>
+        <w:rFonts w:ascii="Wingdings" w:hAnsi="Wingdings" w:hint="default"/>
+      </w:rPr>
+    </w:lvl>
+    <w:lvl w:ilvl="6" w:tplc="04090001" w:tentative="1">
+      <w:start w:val="1"/>
+      <w:numFmt w:val="bullet"/>
+      <w:lvlText w:val=""/>
+      <w:lvlJc w:val="left"/>
+      <w:pPr>
+        <w:ind w:left="5040" w:hanging="360"/>
+      </w:pPr>
+      <w:rPr>
+        <w:rFonts w:ascii="Symbol" w:hAnsi="Symbol" w:hint="default"/>
+      </w:rPr>
+    </w:lvl>
+    <w:lvl w:ilvl="7" w:tplc="04090003" w:tentative="1">
+      <w:start w:val="1"/>
+      <w:numFmt w:val="bullet"/>
+      <w:lvlText w:val="o"/>
+      <w:lvlJc w:val="left"/>
+      <w:pPr>
+        <w:ind w:left="5760" w:hanging="360"/>
+      </w:pPr>
+      <w:rPr>
+        <w:rFonts w:ascii="Courier New" w:hAnsi="Courier New" w:cs="Courier New" w:hint="default"/>
+      </w:rPr>
+    </w:lvl>
+    <w:lvl w:ilvl="8" w:tplc="04090005" w:tentative="1">
+      <w:start w:val="1"/>
+      <w:numFmt w:val="bullet"/>
+      <w:lvlText w:val=""/>
+      <w:lvlJc w:val="left"/>
+      <w:pPr>
+        <w:ind w:left="6480" w:hanging="360"/>
+      </w:pPr>
+      <w:rPr>
+        <w:rFonts w:ascii="Wingdings" w:hAnsi="Wingdings" w:hint="default"/>
+      </w:rPr>
+    </w:lvl>
+  </w:abstractNum>
+  <w:abstractNum w:abstractNumId="19">
     <w:nsid w:val="32384420"/>
     <w:multiLevelType w:val="hybridMultilevel"/>
     <w:tmpl w:val="A7086610"/>
@@ -8324,7 +9878,7 @@
       </w:rPr>
     </w:lvl>
   </w:abstractNum>
-  <w:abstractNum w:abstractNumId="19">
+  <w:abstractNum w:abstractNumId="20">
     <w:nsid w:val="392637E5"/>
     <w:multiLevelType w:val="hybridMultilevel"/>
     <w:tmpl w:val="3DDEFEA0"/>
@@ -8465,7 +10019,7 @@
       </w:rPr>
     </w:lvl>
   </w:abstractNum>
-  <w:abstractNum w:abstractNumId="20">
+  <w:abstractNum w:abstractNumId="21">
     <w:nsid w:val="45E776F2"/>
     <w:multiLevelType w:val="hybridMultilevel"/>
     <w:tmpl w:val="97842658"/>
@@ -8554,7 +10108,7 @@
       </w:pPr>
     </w:lvl>
   </w:abstractNum>
-  <w:abstractNum w:abstractNumId="21">
+  <w:abstractNum w:abstractNumId="22">
     <w:nsid w:val="461A1BBC"/>
     <w:multiLevelType w:val="hybridMultilevel"/>
     <w:tmpl w:val="5A52851A"/>
@@ -8667,7 +10221,7 @@
       </w:rPr>
     </w:lvl>
   </w:abstractNum>
-  <w:abstractNum w:abstractNumId="22">
+  <w:abstractNum w:abstractNumId="23">
     <w:nsid w:val="4F570D62"/>
     <w:multiLevelType w:val="hybridMultilevel"/>
     <w:tmpl w:val="14AC7804"/>
@@ -8780,7 +10334,7 @@
       </w:rPr>
     </w:lvl>
   </w:abstractNum>
-  <w:abstractNum w:abstractNumId="23">
+  <w:abstractNum w:abstractNumId="24">
     <w:nsid w:val="60643410"/>
     <w:multiLevelType w:val="hybridMultilevel"/>
     <w:tmpl w:val="166C70C8"/>
@@ -8893,7 +10447,7 @@
       </w:rPr>
     </w:lvl>
   </w:abstractNum>
-  <w:abstractNum w:abstractNumId="24">
+  <w:abstractNum w:abstractNumId="25">
     <w:nsid w:val="70094B9D"/>
     <w:multiLevelType w:val="hybridMultilevel"/>
     <w:tmpl w:val="C11E4120"/>
@@ -8982,7 +10536,7 @@
       </w:pPr>
     </w:lvl>
   </w:abstractNum>
-  <w:abstractNum w:abstractNumId="25">
+  <w:abstractNum w:abstractNumId="26">
     <w:nsid w:val="71F357C6"/>
     <w:multiLevelType w:val="hybridMultilevel"/>
     <w:tmpl w:val="97842658"/>
@@ -9105,7 +10659,7 @@
     <w:abstractNumId w:val="0"/>
   </w:num>
   <w:num w:numId="12">
-    <w:abstractNumId w:val="19"/>
+    <w:abstractNumId w:val="20"/>
   </w:num>
   <w:num w:numId="13">
     <w:abstractNumId w:val="13"/>
@@ -9117,19 +10671,19 @@
     <w:abstractNumId w:val="16"/>
   </w:num>
   <w:num w:numId="16">
-    <w:abstractNumId w:val="24"/>
+    <w:abstractNumId w:val="25"/>
   </w:num>
   <w:num w:numId="17">
     <w:abstractNumId w:val="12"/>
   </w:num>
   <w:num w:numId="18">
-    <w:abstractNumId w:val="25"/>
+    <w:abstractNumId w:val="26"/>
   </w:num>
   <w:num w:numId="19">
-    <w:abstractNumId w:val="18"/>
+    <w:abstractNumId w:val="19"/>
   </w:num>
   <w:num w:numId="20">
-    <w:abstractNumId w:val="20"/>
+    <w:abstractNumId w:val="21"/>
   </w:num>
   <w:num w:numId="21">
     <w:abstractNumId w:val="17"/>
@@ -9141,13 +10695,16 @@
     <w:abstractNumId w:val="14"/>
   </w:num>
   <w:num w:numId="24">
+    <w:abstractNumId w:val="23"/>
+  </w:num>
+  <w:num w:numId="25">
+    <w:abstractNumId w:val="24"/>
+  </w:num>
+  <w:num w:numId="26">
     <w:abstractNumId w:val="22"/>
   </w:num>
-  <w:num w:numId="25">
-    <w:abstractNumId w:val="23"/>
-  </w:num>
-  <w:num w:numId="26">
-    <w:abstractNumId w:val="21"/>
+  <w:num w:numId="27">
+    <w:abstractNumId w:val="18"/>
   </w:num>
   <w:numIdMacAtCleanup w:val="26"/>
 </w:numbering>
@@ -9217,7 +10774,7 @@
     <w:lsdException w:name="Medium Shading 2 Accent 1" w:semiHidden="0" w:uiPriority="64" w:unhideWhenUsed="0"/>
     <w:lsdException w:name="Medium List 1 Accent 1" w:semiHidden="0" w:uiPriority="65" w:unhideWhenUsed="0"/>
     <w:lsdException w:name="Revision" w:unhideWhenUsed="0"/>
-    <w:lsdException w:name="List Paragraph" w:semiHidden="0" w:uiPriority="0" w:unhideWhenUsed="0" w:qFormat="1"/>
+    <w:lsdException w:name="List Paragraph" w:semiHidden="0" w:uiPriority="34" w:unhideWhenUsed="0" w:qFormat="1"/>
     <w:lsdException w:name="Quote" w:semiHidden="0" w:uiPriority="29" w:unhideWhenUsed="0" w:qFormat="1"/>
     <w:lsdException w:name="Intense Quote" w:semiHidden="0" w:uiPriority="30" w:unhideWhenUsed="0" w:qFormat="1"/>
     <w:lsdException w:name="Medium List 2 Accent 1" w:semiHidden="0" w:uiPriority="66" w:unhideWhenUsed="0"/>
@@ -10645,6 +12202,7 @@
   <w:style w:type="paragraph" w:styleId="ListParagraph">
     <w:name w:val="List Paragraph"/>
     <w:basedOn w:val="Normal"/>
+    <w:uiPriority w:val="34"/>
     <w:qFormat/>
     <w:rsid w:val="00C91291"/>
     <w:pPr>

</xml_diff>

<commit_message>
Removed Vista and Windows 7 from Technical Environment. They might work, but they aren't officially supported.
git-svn-id: https://ncisvn.nci.nih.gov/svn/cacoresdk/trunk@1245 221b6c9c-8bdd-4aed-8ce9-b1cbd18b7e1b
</commit_message>
<xml_diff>
--- a/projects/docs/SDK 4.4 docs/Development/Design/SDK_4.4_ISO_Data_Type_Support_within_Web_UI_Design_Document.docx
+++ b/projects/docs/SDK 4.4 docs/Development/Design/SDK_4.4_ISO_Data_Type_Support_within_Web_UI_Design_Document.docx
@@ -4524,12 +4524,12 @@
       <w:pPr>
         <w:pStyle w:val="Heading2"/>
       </w:pPr>
-      <w:bookmarkStart w:id="26" w:name="_Toc133636888"/>
-      <w:bookmarkStart w:id="27" w:name="_Toc269886910"/>
+      <w:bookmarkStart w:id="26" w:name="_Toc269886910"/>
+      <w:bookmarkStart w:id="27" w:name="_Toc133636888"/>
       <w:r>
         <w:t>Technical Environment</w:t>
       </w:r>
-      <w:bookmarkEnd w:id="27"/>
+      <w:bookmarkEnd w:id="26"/>
     </w:p>
     <w:p>
       <w:pPr>
@@ -4635,9 +4635,6 @@
       <w:r>
         <w:t>Windows XP</w:t>
       </w:r>
-      <w:r>
-        <w:t>, Vista, 7</w:t>
-      </w:r>
     </w:p>
     <w:p>
       <w:pPr>
@@ -4694,7 +4691,7 @@
       </w:pPr>
       <w:bookmarkStart w:id="29" w:name="_Toc205835330"/>
       <w:bookmarkStart w:id="30" w:name="_Toc269886912"/>
-      <w:bookmarkEnd w:id="26"/>
+      <w:bookmarkEnd w:id="27"/>
       <w:r>
         <w:t>Overview</w:t>
       </w:r>
@@ -5312,7 +5309,7 @@
         <w:rPr>
           <w:rStyle w:val="FootnoteReference"/>
         </w:rPr>
-        <w:footnoteReference w:id="2"/>
+        <w:footnoteReference w:id="1"/>
       </w:r>
       <w:r>
         <w:t>:</w:t>
@@ -8164,22 +8161,22 @@
       <w:pPr>
         <w:pStyle w:val="Heading1"/>
       </w:pPr>
-      <w:bookmarkStart w:id="50" w:name="_Toc133636899"/>
-      <w:bookmarkStart w:id="51" w:name="_Toc269886928"/>
+      <w:bookmarkStart w:id="50" w:name="_Toc269886928"/>
+      <w:bookmarkStart w:id="51" w:name="_Toc133636899"/>
       <w:r>
         <w:t>Unit Testing</w:t>
       </w:r>
+      <w:bookmarkEnd w:id="50"/>
+    </w:p>
+    <w:p>
+      <w:pPr>
+        <w:pStyle w:val="Heading2"/>
+      </w:pPr>
+      <w:bookmarkStart w:id="52" w:name="_Toc269886929"/>
+      <w:r>
+        <w:t>JUnit Test Cases</w:t>
+      </w:r>
       <w:bookmarkEnd w:id="51"/>
-    </w:p>
-    <w:p>
-      <w:pPr>
-        <w:pStyle w:val="Heading2"/>
-      </w:pPr>
-      <w:bookmarkStart w:id="52" w:name="_Toc269886929"/>
-      <w:r>
-        <w:t>JUnit Test Cases</w:t>
-      </w:r>
-      <w:bookmarkEnd w:id="50"/>
       <w:bookmarkEnd w:id="52"/>
     </w:p>
     <w:p>
@@ -8582,14 +8579,14 @@
 
 <file path=word/endnotes.xml><?xml version="1.0" encoding="utf-8"?>
 <w:endnotes xmlns:ve="http://schemas.openxmlformats.org/markup-compatibility/2006" xmlns:o="urn:schemas-microsoft-com:office:office" xmlns:r="http://schemas.openxmlformats.org/officeDocument/2006/relationships" xmlns:m="http://schemas.openxmlformats.org/officeDocument/2006/math" xmlns:v="urn:schemas-microsoft-com:vml" xmlns:wp="http://schemas.openxmlformats.org/drawingml/2006/wordprocessingDrawing" xmlns:w10="urn:schemas-microsoft-com:office:word" xmlns:w="http://schemas.openxmlformats.org/wordprocessingml/2006/main" xmlns:wne="http://schemas.microsoft.com/office/word/2006/wordml">
-  <w:endnote w:type="separator" w:id="0">
+  <w:endnote w:type="separator" w:id="-1">
     <w:p>
       <w:r>
         <w:separator/>
       </w:r>
     </w:p>
   </w:endnote>
-  <w:endnote w:type="continuationSeparator" w:id="1">
+  <w:endnote w:type="continuationSeparator" w:id="0">
     <w:p>
       <w:r>
         <w:continuationSeparator/>
@@ -8610,7 +8607,7 @@
         <w:rPr>
           <w:noProof/>
         </w:rPr>
-        <w:t>19</w:t>
+        <w:t>8</w:t>
       </w:r>
     </w:fldSimple>
   </w:p>
@@ -8620,21 +8617,21 @@
 
 <file path=word/footnotes.xml><?xml version="1.0" encoding="utf-8"?>
 <w:footnotes xmlns:ve="http://schemas.openxmlformats.org/markup-compatibility/2006" xmlns:o="urn:schemas-microsoft-com:office:office" xmlns:r="http://schemas.openxmlformats.org/officeDocument/2006/relationships" xmlns:m="http://schemas.openxmlformats.org/officeDocument/2006/math" xmlns:v="urn:schemas-microsoft-com:vml" xmlns:wp="http://schemas.openxmlformats.org/drawingml/2006/wordprocessingDrawing" xmlns:w10="urn:schemas-microsoft-com:office:word" xmlns:w="http://schemas.openxmlformats.org/wordprocessingml/2006/main" xmlns:wne="http://schemas.microsoft.com/office/word/2006/wordml">
-  <w:footnote w:type="separator" w:id="0">
+  <w:footnote w:type="separator" w:id="-1">
     <w:p>
       <w:r>
         <w:separator/>
       </w:r>
     </w:p>
   </w:footnote>
-  <w:footnote w:type="continuationSeparator" w:id="1">
+  <w:footnote w:type="continuationSeparator" w:id="0">
     <w:p>
       <w:r>
         <w:continuationSeparator/>
       </w:r>
     </w:p>
   </w:footnote>
-  <w:footnote w:id="2">
+  <w:footnote w:id="1">
     <w:p>
       <w:pPr>
         <w:pStyle w:val="FootnoteText"/>
@@ -12717,7 +12714,7 @@
 </file>
 
 <file path=customXml/itemProps1.xml><?xml version="1.0" encoding="utf-8"?>
-<ds:datastoreItem xmlns:ds="http://schemas.openxmlformats.org/officeDocument/2006/customXml" ds:itemID="{F1B4035A-508F-4DE7-8BCA-BD7F98117A0F}">
+<ds:datastoreItem xmlns:ds="http://schemas.openxmlformats.org/officeDocument/2006/customXml" ds:itemID="{3BCC0E86-F6B8-4A47-8CB6-3A943B013A36}">
   <ds:schemaRefs>
     <ds:schemaRef ds:uri="http://schemas.openxmlformats.org/officeDocument/2006/bibliography"/>
   </ds:schemaRefs>

</xml_diff>